<commit_message>
[/] Changed Technisch ontwerp to Version 0.3
</commit_message>
<xml_diff>
--- a/Documentatie/Technisch Ontwerp.docx
+++ b/Documentatie/Technisch Ontwerp.docx
@@ -861,7 +861,7 @@
       <w:pPr>
         <w:pStyle w:val="Kop1"/>
       </w:pPr>
-      <w:bookmarkStart w:id="0" w:name="_Toc83042838"/>
+      <w:bookmarkStart w:id="0" w:name="_Toc83219260"/>
       <w:r>
         <w:lastRenderedPageBreak/>
         <w:t xml:space="preserve">1. </w:t>
@@ -871,7 +871,6 @@
       </w:r>
       <w:bookmarkEnd w:id="0"/>
     </w:p>
-    <w:p/>
     <w:tbl>
       <w:tblPr>
         <w:tblStyle w:val="Tabelraster"/>
@@ -1179,6 +1178,9 @@
             <w:pPr>
               <w:jc w:val="center"/>
             </w:pPr>
+            <w:r>
+              <w:t>1.0</w:t>
+            </w:r>
           </w:p>
         </w:tc>
         <w:tc>
@@ -1199,6 +1201,9 @@
             <w:pPr>
               <w:jc w:val="center"/>
             </w:pPr>
+            <w:r>
+              <w:t>Lucas Huls</w:t>
+            </w:r>
           </w:p>
         </w:tc>
         <w:tc>
@@ -1213,16 +1218,15 @@
       <w:pPr>
         <w:pStyle w:val="Kop1"/>
       </w:pPr>
-      <w:bookmarkStart w:id="1" w:name="_Toc83042839"/>
+      <w:bookmarkStart w:id="1" w:name="_Toc83219261"/>
       <w:r>
         <w:t xml:space="preserve">2. </w:t>
       </w:r>
       <w:r>
-        <w:t>Distributie</w:t>
+        <w:t>Titels</w:t>
       </w:r>
       <w:bookmarkEnd w:id="1"/>
     </w:p>
-    <w:p/>
     <w:tbl>
       <w:tblPr>
         <w:tblStyle w:val="Tabelraster"/>
@@ -1451,7 +1455,7 @@
           <w:r>
             <w:fldChar w:fldCharType="separate"/>
           </w:r>
-          <w:hyperlink w:anchor="_Toc83042838" w:history="1">
+          <w:hyperlink w:anchor="_Toc83219260" w:history="1">
             <w:r>
               <w:rPr>
                 <w:rStyle w:val="Hyperlink"/>
@@ -1478,7 +1482,7 @@
                 <w:noProof/>
                 <w:webHidden/>
               </w:rPr>
-              <w:instrText xml:space="preserve"> PAGEREF _Toc83042838 \h </w:instrText>
+              <w:instrText xml:space="preserve"> PAGEREF _Toc83219260 \h </w:instrText>
             </w:r>
             <w:r>
               <w:rPr>
@@ -1521,13 +1525,13 @@
               <w:lang w:eastAsia="nl-NL"/>
             </w:rPr>
           </w:pPr>
-          <w:hyperlink w:anchor="_Toc83042839" w:history="1">
+          <w:hyperlink w:anchor="_Toc83219261" w:history="1">
             <w:r>
               <w:rPr>
                 <w:rStyle w:val="Hyperlink"/>
                 <w:noProof/>
               </w:rPr>
-              <w:t>2. Distributie</w:t>
+              <w:t>2. Titels</w:t>
             </w:r>
             <w:r>
               <w:rPr>
@@ -1548,7 +1552,7 @@
                 <w:noProof/>
                 <w:webHidden/>
               </w:rPr>
-              <w:instrText xml:space="preserve"> PAGEREF _Toc83042839 \h </w:instrText>
+              <w:instrText xml:space="preserve"> PAGEREF _Toc83219261 \h </w:instrText>
             </w:r>
             <w:r>
               <w:rPr>
@@ -1591,13 +1595,13 @@
               <w:lang w:eastAsia="nl-NL"/>
             </w:rPr>
           </w:pPr>
-          <w:hyperlink w:anchor="_Toc83042840" w:history="1">
+          <w:hyperlink w:anchor="_Toc83219262" w:history="1">
             <w:r>
               <w:rPr>
                 <w:rStyle w:val="Hyperlink"/>
                 <w:noProof/>
               </w:rPr>
-              <w:t>3. Voorwoord</w:t>
+              <w:t>3. De opdracht</w:t>
             </w:r>
             <w:r>
               <w:rPr>
@@ -1618,7 +1622,7 @@
                 <w:noProof/>
                 <w:webHidden/>
               </w:rPr>
-              <w:instrText xml:space="preserve"> PAGEREF _Toc83042840 \h </w:instrText>
+              <w:instrText xml:space="preserve"> PAGEREF _Toc83219262 \h </w:instrText>
             </w:r>
             <w:r>
               <w:rPr>
@@ -1661,7 +1665,7 @@
               <w:lang w:eastAsia="nl-NL"/>
             </w:rPr>
           </w:pPr>
-          <w:hyperlink w:anchor="_Toc83042841" w:history="1">
+          <w:hyperlink w:anchor="_Toc83219263" w:history="1">
             <w:r>
               <w:rPr>
                 <w:rStyle w:val="Hyperlink"/>
@@ -1688,7 +1692,7 @@
                 <w:noProof/>
                 <w:webHidden/>
               </w:rPr>
-              <w:instrText xml:space="preserve"> PAGEREF _Toc83042841 \h </w:instrText>
+              <w:instrText xml:space="preserve"> PAGEREF _Toc83219263 \h </w:instrText>
             </w:r>
             <w:r>
               <w:rPr>
@@ -1731,7 +1735,7 @@
               <w:lang w:eastAsia="nl-NL"/>
             </w:rPr>
           </w:pPr>
-          <w:hyperlink w:anchor="_Toc83042842" w:history="1">
+          <w:hyperlink w:anchor="_Toc83219264" w:history="1">
             <w:r>
               <w:rPr>
                 <w:rStyle w:val="Hyperlink"/>
@@ -1758,7 +1762,7 @@
                 <w:noProof/>
                 <w:webHidden/>
               </w:rPr>
-              <w:instrText xml:space="preserve"> PAGEREF _Toc83042842 \h </w:instrText>
+              <w:instrText xml:space="preserve"> PAGEREF _Toc83219264 \h </w:instrText>
             </w:r>
             <w:r>
               <w:rPr>
@@ -1801,7 +1805,7 @@
               <w:lang w:eastAsia="nl-NL"/>
             </w:rPr>
           </w:pPr>
-          <w:hyperlink w:anchor="_Toc83042843" w:history="1">
+          <w:hyperlink w:anchor="_Toc83219265" w:history="1">
             <w:r>
               <w:rPr>
                 <w:rStyle w:val="Hyperlink"/>
@@ -1828,7 +1832,7 @@
                 <w:noProof/>
                 <w:webHidden/>
               </w:rPr>
-              <w:instrText xml:space="preserve"> PAGEREF _Toc83042843 \h </w:instrText>
+              <w:instrText xml:space="preserve"> PAGEREF _Toc83219265 \h </w:instrText>
             </w:r>
             <w:r>
               <w:rPr>
@@ -1871,7 +1875,7 @@
               <w:lang w:eastAsia="nl-NL"/>
             </w:rPr>
           </w:pPr>
-          <w:hyperlink w:anchor="_Toc83042844" w:history="1">
+          <w:hyperlink w:anchor="_Toc83219266" w:history="1">
             <w:r>
               <w:rPr>
                 <w:rStyle w:val="Hyperlink"/>
@@ -1898,7 +1902,7 @@
                 <w:noProof/>
                 <w:webHidden/>
               </w:rPr>
-              <w:instrText xml:space="preserve"> PAGEREF _Toc83042844 \h </w:instrText>
+              <w:instrText xml:space="preserve"> PAGEREF _Toc83219266 \h </w:instrText>
             </w:r>
             <w:r>
               <w:rPr>
@@ -1941,7 +1945,7 @@
               <w:lang w:eastAsia="nl-NL"/>
             </w:rPr>
           </w:pPr>
-          <w:hyperlink w:anchor="_Toc83042845" w:history="1">
+          <w:hyperlink w:anchor="_Toc83219267" w:history="1">
             <w:r>
               <w:rPr>
                 <w:rStyle w:val="Hyperlink"/>
@@ -1968,7 +1972,7 @@
                 <w:noProof/>
                 <w:webHidden/>
               </w:rPr>
-              <w:instrText xml:space="preserve"> PAGEREF _Toc83042845 \h </w:instrText>
+              <w:instrText xml:space="preserve"> PAGEREF _Toc83219267 \h </w:instrText>
             </w:r>
             <w:r>
               <w:rPr>
@@ -2011,7 +2015,7 @@
               <w:lang w:eastAsia="nl-NL"/>
             </w:rPr>
           </w:pPr>
-          <w:hyperlink w:anchor="_Toc83042846" w:history="1">
+          <w:hyperlink w:anchor="_Toc83219268" w:history="1">
             <w:r>
               <w:rPr>
                 <w:rStyle w:val="Hyperlink"/>
@@ -2038,7 +2042,7 @@
                 <w:noProof/>
                 <w:webHidden/>
               </w:rPr>
-              <w:instrText xml:space="preserve"> PAGEREF _Toc83042846 \h </w:instrText>
+              <w:instrText xml:space="preserve"> PAGEREF _Toc83219268 \h </w:instrText>
             </w:r>
             <w:r>
               <w:rPr>
@@ -2081,7 +2085,7 @@
               <w:lang w:eastAsia="nl-NL"/>
             </w:rPr>
           </w:pPr>
-          <w:hyperlink w:anchor="_Toc83042847" w:history="1">
+          <w:hyperlink w:anchor="_Toc83219269" w:history="1">
             <w:r>
               <w:rPr>
                 <w:rStyle w:val="Hyperlink"/>
@@ -2108,7 +2112,7 @@
                 <w:noProof/>
                 <w:webHidden/>
               </w:rPr>
-              <w:instrText xml:space="preserve"> PAGEREF _Toc83042847 \h </w:instrText>
+              <w:instrText xml:space="preserve"> PAGEREF _Toc83219269 \h </w:instrText>
             </w:r>
             <w:r>
               <w:rPr>
@@ -2151,7 +2155,7 @@
               <w:lang w:eastAsia="nl-NL"/>
             </w:rPr>
           </w:pPr>
-          <w:hyperlink w:anchor="_Toc83042848" w:history="1">
+          <w:hyperlink w:anchor="_Toc83219270" w:history="1">
             <w:r>
               <w:rPr>
                 <w:rStyle w:val="Hyperlink"/>
@@ -2178,7 +2182,7 @@
                 <w:noProof/>
                 <w:webHidden/>
               </w:rPr>
-              <w:instrText xml:space="preserve"> PAGEREF _Toc83042848 \h </w:instrText>
+              <w:instrText xml:space="preserve"> PAGEREF _Toc83219270 \h </w:instrText>
             </w:r>
             <w:r>
               <w:rPr>
@@ -2221,7 +2225,7 @@
               <w:lang w:eastAsia="nl-NL"/>
             </w:rPr>
           </w:pPr>
-          <w:hyperlink w:anchor="_Toc83042849" w:history="1">
+          <w:hyperlink w:anchor="_Toc83219271" w:history="1">
             <w:r>
               <w:rPr>
                 <w:rStyle w:val="Hyperlink"/>
@@ -2248,7 +2252,7 @@
                 <w:noProof/>
                 <w:webHidden/>
               </w:rPr>
-              <w:instrText xml:space="preserve"> PAGEREF _Toc83042849 \h </w:instrText>
+              <w:instrText xml:space="preserve"> PAGEREF _Toc83219271 \h </w:instrText>
             </w:r>
             <w:r>
               <w:rPr>
@@ -2291,7 +2295,7 @@
               <w:lang w:eastAsia="nl-NL"/>
             </w:rPr>
           </w:pPr>
-          <w:hyperlink w:anchor="_Toc83042850" w:history="1">
+          <w:hyperlink w:anchor="_Toc83219272" w:history="1">
             <w:r>
               <w:rPr>
                 <w:rStyle w:val="Hyperlink"/>
@@ -2318,7 +2322,7 @@
                 <w:noProof/>
                 <w:webHidden/>
               </w:rPr>
-              <w:instrText xml:space="preserve"> PAGEREF _Toc83042850 \h </w:instrText>
+              <w:instrText xml:space="preserve"> PAGEREF _Toc83219272 \h </w:instrText>
             </w:r>
             <w:r>
               <w:rPr>
@@ -2361,7 +2365,7 @@
               <w:lang w:eastAsia="nl-NL"/>
             </w:rPr>
           </w:pPr>
-          <w:hyperlink w:anchor="_Toc83042851" w:history="1">
+          <w:hyperlink w:anchor="_Toc83219273" w:history="1">
             <w:r>
               <w:rPr>
                 <w:rStyle w:val="Hyperlink"/>
@@ -2388,7 +2392,7 @@
                 <w:noProof/>
                 <w:webHidden/>
               </w:rPr>
-              <w:instrText xml:space="preserve"> PAGEREF _Toc83042851 \h </w:instrText>
+              <w:instrText xml:space="preserve"> PAGEREF _Toc83219273 \h </w:instrText>
             </w:r>
             <w:r>
               <w:rPr>
@@ -2431,7 +2435,7 @@
               <w:lang w:eastAsia="nl-NL"/>
             </w:rPr>
           </w:pPr>
-          <w:hyperlink w:anchor="_Toc83042852" w:history="1">
+          <w:hyperlink w:anchor="_Toc83219274" w:history="1">
             <w:r>
               <w:rPr>
                 <w:rStyle w:val="Hyperlink"/>
@@ -2458,7 +2462,7 @@
                 <w:noProof/>
                 <w:webHidden/>
               </w:rPr>
-              <w:instrText xml:space="preserve"> PAGEREF _Toc83042852 \h </w:instrText>
+              <w:instrText xml:space="preserve"> PAGEREF _Toc83219274 \h </w:instrText>
             </w:r>
             <w:r>
               <w:rPr>
@@ -2501,7 +2505,7 @@
               <w:lang w:eastAsia="nl-NL"/>
             </w:rPr>
           </w:pPr>
-          <w:hyperlink w:anchor="_Toc83042853" w:history="1">
+          <w:hyperlink w:anchor="_Toc83219275" w:history="1">
             <w:r>
               <w:rPr>
                 <w:rStyle w:val="Hyperlink"/>
@@ -2528,7 +2532,7 @@
                 <w:noProof/>
                 <w:webHidden/>
               </w:rPr>
-              <w:instrText xml:space="preserve"> PAGEREF _Toc83042853 \h </w:instrText>
+              <w:instrText xml:space="preserve"> PAGEREF _Toc83219275 \h </w:instrText>
             </w:r>
             <w:r>
               <w:rPr>
@@ -2571,7 +2575,7 @@
               <w:lang w:eastAsia="nl-NL"/>
             </w:rPr>
           </w:pPr>
-          <w:hyperlink w:anchor="_Toc83042854" w:history="1">
+          <w:hyperlink w:anchor="_Toc83219276" w:history="1">
             <w:r>
               <w:rPr>
                 <w:rStyle w:val="Hyperlink"/>
@@ -2598,7 +2602,7 @@
                 <w:noProof/>
                 <w:webHidden/>
               </w:rPr>
-              <w:instrText xml:space="preserve"> PAGEREF _Toc83042854 \h </w:instrText>
+              <w:instrText xml:space="preserve"> PAGEREF _Toc83219276 \h </w:instrText>
             </w:r>
             <w:r>
               <w:rPr>
@@ -2641,13 +2645,13 @@
               <w:lang w:eastAsia="nl-NL"/>
             </w:rPr>
           </w:pPr>
-          <w:hyperlink w:anchor="_Toc83042855" w:history="1">
+          <w:hyperlink w:anchor="_Toc83219277" w:history="1">
             <w:r>
               <w:rPr>
                 <w:rStyle w:val="Hyperlink"/>
                 <w:noProof/>
               </w:rPr>
-              <w:t>?.? Bronnen en bestanden</w:t>
+              <w:t>7 Planning</w:t>
             </w:r>
             <w:r>
               <w:rPr>
@@ -2668,7 +2672,7 @@
                 <w:noProof/>
                 <w:webHidden/>
               </w:rPr>
-              <w:instrText xml:space="preserve"> PAGEREF _Toc83042855 \h </w:instrText>
+              <w:instrText xml:space="preserve"> PAGEREF _Toc83219277 \h </w:instrText>
             </w:r>
             <w:r>
               <w:rPr>
@@ -2689,6 +2693,766 @@
                 <w:webHidden/>
               </w:rPr>
               <w:t>8</w:t>
+            </w:r>
+            <w:r>
+              <w:rPr>
+                <w:noProof/>
+                <w:webHidden/>
+              </w:rPr>
+              <w:fldChar w:fldCharType="end"/>
+            </w:r>
+          </w:hyperlink>
+        </w:p>
+        <w:p>
+          <w:pPr>
+            <w:pStyle w:val="Inhopg1"/>
+            <w:tabs>
+              <w:tab w:val="right" w:leader="dot" w:pos="9062"/>
+            </w:tabs>
+            <w:rPr>
+              <w:rFonts w:eastAsiaTheme="minorEastAsia"/>
+              <w:noProof/>
+              <w:lang w:eastAsia="nl-NL"/>
+            </w:rPr>
+          </w:pPr>
+          <w:hyperlink w:anchor="_Toc83219278" w:history="1">
+            <w:r>
+              <w:rPr>
+                <w:rStyle w:val="Hyperlink"/>
+                <w:noProof/>
+              </w:rPr>
+              <w:t>8 Database</w:t>
+            </w:r>
+            <w:r>
+              <w:rPr>
+                <w:noProof/>
+                <w:webHidden/>
+              </w:rPr>
+              <w:tab/>
+            </w:r>
+            <w:r>
+              <w:rPr>
+                <w:noProof/>
+                <w:webHidden/>
+              </w:rPr>
+              <w:fldChar w:fldCharType="begin"/>
+            </w:r>
+            <w:r>
+              <w:rPr>
+                <w:noProof/>
+                <w:webHidden/>
+              </w:rPr>
+              <w:instrText xml:space="preserve"> PAGEREF _Toc83219278 \h </w:instrText>
+            </w:r>
+            <w:r>
+              <w:rPr>
+                <w:noProof/>
+                <w:webHidden/>
+              </w:rPr>
+            </w:r>
+            <w:r>
+              <w:rPr>
+                <w:noProof/>
+                <w:webHidden/>
+              </w:rPr>
+              <w:fldChar w:fldCharType="separate"/>
+            </w:r>
+            <w:r>
+              <w:rPr>
+                <w:noProof/>
+                <w:webHidden/>
+              </w:rPr>
+              <w:t>8</w:t>
+            </w:r>
+            <w:r>
+              <w:rPr>
+                <w:noProof/>
+                <w:webHidden/>
+              </w:rPr>
+              <w:fldChar w:fldCharType="end"/>
+            </w:r>
+          </w:hyperlink>
+        </w:p>
+        <w:p>
+          <w:pPr>
+            <w:pStyle w:val="Inhopg2"/>
+            <w:tabs>
+              <w:tab w:val="right" w:leader="dot" w:pos="9062"/>
+            </w:tabs>
+            <w:rPr>
+              <w:rFonts w:eastAsiaTheme="minorEastAsia"/>
+              <w:noProof/>
+              <w:lang w:eastAsia="nl-NL"/>
+            </w:rPr>
+          </w:pPr>
+          <w:hyperlink w:anchor="_Toc83219279" w:history="1">
+            <w:r>
+              <w:rPr>
+                <w:rStyle w:val="Hyperlink"/>
+                <w:noProof/>
+              </w:rPr>
+              <w:t>8.1 Data dictionary</w:t>
+            </w:r>
+            <w:r>
+              <w:rPr>
+                <w:noProof/>
+                <w:webHidden/>
+              </w:rPr>
+              <w:tab/>
+            </w:r>
+            <w:r>
+              <w:rPr>
+                <w:noProof/>
+                <w:webHidden/>
+              </w:rPr>
+              <w:fldChar w:fldCharType="begin"/>
+            </w:r>
+            <w:r>
+              <w:rPr>
+                <w:noProof/>
+                <w:webHidden/>
+              </w:rPr>
+              <w:instrText xml:space="preserve"> PAGEREF _Toc83219279 \h </w:instrText>
+            </w:r>
+            <w:r>
+              <w:rPr>
+                <w:noProof/>
+                <w:webHidden/>
+              </w:rPr>
+            </w:r>
+            <w:r>
+              <w:rPr>
+                <w:noProof/>
+                <w:webHidden/>
+              </w:rPr>
+              <w:fldChar w:fldCharType="separate"/>
+            </w:r>
+            <w:r>
+              <w:rPr>
+                <w:noProof/>
+                <w:webHidden/>
+              </w:rPr>
+              <w:t>9</w:t>
+            </w:r>
+            <w:r>
+              <w:rPr>
+                <w:noProof/>
+                <w:webHidden/>
+              </w:rPr>
+              <w:fldChar w:fldCharType="end"/>
+            </w:r>
+          </w:hyperlink>
+        </w:p>
+        <w:p>
+          <w:pPr>
+            <w:pStyle w:val="Inhopg1"/>
+            <w:tabs>
+              <w:tab w:val="right" w:leader="dot" w:pos="9062"/>
+            </w:tabs>
+            <w:rPr>
+              <w:rFonts w:eastAsiaTheme="minorEastAsia"/>
+              <w:noProof/>
+              <w:lang w:eastAsia="nl-NL"/>
+            </w:rPr>
+          </w:pPr>
+          <w:hyperlink w:anchor="_Toc83219280" w:history="1">
+            <w:r>
+              <w:rPr>
+                <w:rStyle w:val="Hyperlink"/>
+                <w:noProof/>
+              </w:rPr>
+              <w:t>9 Functionaliteiten in diagrammen</w:t>
+            </w:r>
+            <w:r>
+              <w:rPr>
+                <w:noProof/>
+                <w:webHidden/>
+              </w:rPr>
+              <w:tab/>
+            </w:r>
+            <w:r>
+              <w:rPr>
+                <w:noProof/>
+                <w:webHidden/>
+              </w:rPr>
+              <w:fldChar w:fldCharType="begin"/>
+            </w:r>
+            <w:r>
+              <w:rPr>
+                <w:noProof/>
+                <w:webHidden/>
+              </w:rPr>
+              <w:instrText xml:space="preserve"> PAGEREF _Toc83219280 \h </w:instrText>
+            </w:r>
+            <w:r>
+              <w:rPr>
+                <w:noProof/>
+                <w:webHidden/>
+              </w:rPr>
+            </w:r>
+            <w:r>
+              <w:rPr>
+                <w:noProof/>
+                <w:webHidden/>
+              </w:rPr>
+              <w:fldChar w:fldCharType="separate"/>
+            </w:r>
+            <w:r>
+              <w:rPr>
+                <w:noProof/>
+                <w:webHidden/>
+              </w:rPr>
+              <w:t>10</w:t>
+            </w:r>
+            <w:r>
+              <w:rPr>
+                <w:noProof/>
+                <w:webHidden/>
+              </w:rPr>
+              <w:fldChar w:fldCharType="end"/>
+            </w:r>
+          </w:hyperlink>
+        </w:p>
+        <w:p>
+          <w:pPr>
+            <w:pStyle w:val="Inhopg1"/>
+            <w:tabs>
+              <w:tab w:val="right" w:leader="dot" w:pos="9062"/>
+            </w:tabs>
+            <w:rPr>
+              <w:rFonts w:eastAsiaTheme="minorEastAsia"/>
+              <w:noProof/>
+              <w:lang w:eastAsia="nl-NL"/>
+            </w:rPr>
+          </w:pPr>
+          <w:hyperlink w:anchor="_Toc83219281" w:history="1">
+            <w:r>
+              <w:rPr>
+                <w:rStyle w:val="Hyperlink"/>
+                <w:noProof/>
+              </w:rPr>
+              <w:t>10 Bijlagen</w:t>
+            </w:r>
+            <w:r>
+              <w:rPr>
+                <w:noProof/>
+                <w:webHidden/>
+              </w:rPr>
+              <w:tab/>
+            </w:r>
+            <w:r>
+              <w:rPr>
+                <w:noProof/>
+                <w:webHidden/>
+              </w:rPr>
+              <w:fldChar w:fldCharType="begin"/>
+            </w:r>
+            <w:r>
+              <w:rPr>
+                <w:noProof/>
+                <w:webHidden/>
+              </w:rPr>
+              <w:instrText xml:space="preserve"> PAGEREF _Toc83219281 \h </w:instrText>
+            </w:r>
+            <w:r>
+              <w:rPr>
+                <w:noProof/>
+                <w:webHidden/>
+              </w:rPr>
+            </w:r>
+            <w:r>
+              <w:rPr>
+                <w:noProof/>
+                <w:webHidden/>
+              </w:rPr>
+              <w:fldChar w:fldCharType="separate"/>
+            </w:r>
+            <w:r>
+              <w:rPr>
+                <w:noProof/>
+                <w:webHidden/>
+              </w:rPr>
+              <w:t>12</w:t>
+            </w:r>
+            <w:r>
+              <w:rPr>
+                <w:noProof/>
+                <w:webHidden/>
+              </w:rPr>
+              <w:fldChar w:fldCharType="end"/>
+            </w:r>
+          </w:hyperlink>
+        </w:p>
+        <w:p>
+          <w:pPr>
+            <w:pStyle w:val="Inhopg2"/>
+            <w:tabs>
+              <w:tab w:val="right" w:leader="dot" w:pos="9062"/>
+            </w:tabs>
+            <w:rPr>
+              <w:rFonts w:eastAsiaTheme="minorEastAsia"/>
+              <w:noProof/>
+              <w:lang w:eastAsia="nl-NL"/>
+            </w:rPr>
+          </w:pPr>
+          <w:hyperlink w:anchor="_Toc83219282" w:history="1">
+            <w:r>
+              <w:rPr>
+                <w:rStyle w:val="Hyperlink"/>
+                <w:noProof/>
+              </w:rPr>
+              <w:t>10.1 Schermafbeeldingen</w:t>
+            </w:r>
+            <w:r>
+              <w:rPr>
+                <w:noProof/>
+                <w:webHidden/>
+              </w:rPr>
+              <w:tab/>
+            </w:r>
+            <w:r>
+              <w:rPr>
+                <w:noProof/>
+                <w:webHidden/>
+              </w:rPr>
+              <w:fldChar w:fldCharType="begin"/>
+            </w:r>
+            <w:r>
+              <w:rPr>
+                <w:noProof/>
+                <w:webHidden/>
+              </w:rPr>
+              <w:instrText xml:space="preserve"> PAGEREF _Toc83219282 \h </w:instrText>
+            </w:r>
+            <w:r>
+              <w:rPr>
+                <w:noProof/>
+                <w:webHidden/>
+              </w:rPr>
+            </w:r>
+            <w:r>
+              <w:rPr>
+                <w:noProof/>
+                <w:webHidden/>
+              </w:rPr>
+              <w:fldChar w:fldCharType="separate"/>
+            </w:r>
+            <w:r>
+              <w:rPr>
+                <w:noProof/>
+                <w:webHidden/>
+              </w:rPr>
+              <w:t>12</w:t>
+            </w:r>
+            <w:r>
+              <w:rPr>
+                <w:noProof/>
+                <w:webHidden/>
+              </w:rPr>
+              <w:fldChar w:fldCharType="end"/>
+            </w:r>
+          </w:hyperlink>
+        </w:p>
+        <w:p>
+          <w:pPr>
+            <w:pStyle w:val="Inhopg3"/>
+            <w:tabs>
+              <w:tab w:val="right" w:leader="dot" w:pos="9062"/>
+            </w:tabs>
+            <w:rPr>
+              <w:noProof/>
+            </w:rPr>
+          </w:pPr>
+          <w:hyperlink w:anchor="_Toc83219283" w:history="1">
+            <w:r>
+              <w:rPr>
+                <w:rStyle w:val="Hyperlink"/>
+                <w:noProof/>
+              </w:rPr>
+              <w:t>Home</w:t>
+            </w:r>
+            <w:r>
+              <w:rPr>
+                <w:noProof/>
+                <w:webHidden/>
+              </w:rPr>
+              <w:tab/>
+            </w:r>
+            <w:r>
+              <w:rPr>
+                <w:noProof/>
+                <w:webHidden/>
+              </w:rPr>
+              <w:fldChar w:fldCharType="begin"/>
+            </w:r>
+            <w:r>
+              <w:rPr>
+                <w:noProof/>
+                <w:webHidden/>
+              </w:rPr>
+              <w:instrText xml:space="preserve"> PAGEREF _Toc83219283 \h </w:instrText>
+            </w:r>
+            <w:r>
+              <w:rPr>
+                <w:noProof/>
+                <w:webHidden/>
+              </w:rPr>
+            </w:r>
+            <w:r>
+              <w:rPr>
+                <w:noProof/>
+                <w:webHidden/>
+              </w:rPr>
+              <w:fldChar w:fldCharType="separate"/>
+            </w:r>
+            <w:r>
+              <w:rPr>
+                <w:noProof/>
+                <w:webHidden/>
+              </w:rPr>
+              <w:t>12</w:t>
+            </w:r>
+            <w:r>
+              <w:rPr>
+                <w:noProof/>
+                <w:webHidden/>
+              </w:rPr>
+              <w:fldChar w:fldCharType="end"/>
+            </w:r>
+          </w:hyperlink>
+        </w:p>
+        <w:p>
+          <w:pPr>
+            <w:pStyle w:val="Inhopg3"/>
+            <w:tabs>
+              <w:tab w:val="right" w:leader="dot" w:pos="9062"/>
+            </w:tabs>
+            <w:rPr>
+              <w:noProof/>
+            </w:rPr>
+          </w:pPr>
+          <w:hyperlink w:anchor="_Toc83219284" w:history="1">
+            <w:r>
+              <w:rPr>
+                <w:rStyle w:val="Hyperlink"/>
+                <w:noProof/>
+              </w:rPr>
+              <w:t>Beheer ingelogd</w:t>
+            </w:r>
+            <w:r>
+              <w:rPr>
+                <w:noProof/>
+                <w:webHidden/>
+              </w:rPr>
+              <w:tab/>
+            </w:r>
+            <w:r>
+              <w:rPr>
+                <w:noProof/>
+                <w:webHidden/>
+              </w:rPr>
+              <w:fldChar w:fldCharType="begin"/>
+            </w:r>
+            <w:r>
+              <w:rPr>
+                <w:noProof/>
+                <w:webHidden/>
+              </w:rPr>
+              <w:instrText xml:space="preserve"> PAGEREF _Toc83219284 \h </w:instrText>
+            </w:r>
+            <w:r>
+              <w:rPr>
+                <w:noProof/>
+                <w:webHidden/>
+              </w:rPr>
+            </w:r>
+            <w:r>
+              <w:rPr>
+                <w:noProof/>
+                <w:webHidden/>
+              </w:rPr>
+              <w:fldChar w:fldCharType="separate"/>
+            </w:r>
+            <w:r>
+              <w:rPr>
+                <w:noProof/>
+                <w:webHidden/>
+              </w:rPr>
+              <w:t>12</w:t>
+            </w:r>
+            <w:r>
+              <w:rPr>
+                <w:noProof/>
+                <w:webHidden/>
+              </w:rPr>
+              <w:fldChar w:fldCharType="end"/>
+            </w:r>
+          </w:hyperlink>
+        </w:p>
+        <w:p>
+          <w:pPr>
+            <w:pStyle w:val="Inhopg3"/>
+            <w:tabs>
+              <w:tab w:val="right" w:leader="dot" w:pos="9062"/>
+            </w:tabs>
+            <w:rPr>
+              <w:noProof/>
+            </w:rPr>
+          </w:pPr>
+          <w:hyperlink w:anchor="_Toc83219285" w:history="1">
+            <w:r>
+              <w:rPr>
+                <w:rStyle w:val="Hyperlink"/>
+                <w:noProof/>
+              </w:rPr>
+              <w:t>Klantenpaneel</w:t>
+            </w:r>
+            <w:r>
+              <w:rPr>
+                <w:noProof/>
+                <w:webHidden/>
+              </w:rPr>
+              <w:tab/>
+            </w:r>
+            <w:r>
+              <w:rPr>
+                <w:noProof/>
+                <w:webHidden/>
+              </w:rPr>
+              <w:fldChar w:fldCharType="begin"/>
+            </w:r>
+            <w:r>
+              <w:rPr>
+                <w:noProof/>
+                <w:webHidden/>
+              </w:rPr>
+              <w:instrText xml:space="preserve"> PAGEREF _Toc83219285 \h </w:instrText>
+            </w:r>
+            <w:r>
+              <w:rPr>
+                <w:noProof/>
+                <w:webHidden/>
+              </w:rPr>
+            </w:r>
+            <w:r>
+              <w:rPr>
+                <w:noProof/>
+                <w:webHidden/>
+              </w:rPr>
+              <w:fldChar w:fldCharType="separate"/>
+            </w:r>
+            <w:r>
+              <w:rPr>
+                <w:noProof/>
+                <w:webHidden/>
+              </w:rPr>
+              <w:t>12</w:t>
+            </w:r>
+            <w:r>
+              <w:rPr>
+                <w:noProof/>
+                <w:webHidden/>
+              </w:rPr>
+              <w:fldChar w:fldCharType="end"/>
+            </w:r>
+          </w:hyperlink>
+        </w:p>
+        <w:p>
+          <w:pPr>
+            <w:pStyle w:val="Inhopg3"/>
+            <w:tabs>
+              <w:tab w:val="right" w:leader="dot" w:pos="9062"/>
+            </w:tabs>
+            <w:rPr>
+              <w:noProof/>
+            </w:rPr>
+          </w:pPr>
+          <w:hyperlink w:anchor="_Toc83219286" w:history="1">
+            <w:r>
+              <w:rPr>
+                <w:rStyle w:val="Hyperlink"/>
+                <w:noProof/>
+              </w:rPr>
+              <w:t>Agenda</w:t>
+            </w:r>
+            <w:r>
+              <w:rPr>
+                <w:noProof/>
+                <w:webHidden/>
+              </w:rPr>
+              <w:tab/>
+            </w:r>
+            <w:r>
+              <w:rPr>
+                <w:noProof/>
+                <w:webHidden/>
+              </w:rPr>
+              <w:fldChar w:fldCharType="begin"/>
+            </w:r>
+            <w:r>
+              <w:rPr>
+                <w:noProof/>
+                <w:webHidden/>
+              </w:rPr>
+              <w:instrText xml:space="preserve"> PAGEREF _Toc83219286 \h </w:instrText>
+            </w:r>
+            <w:r>
+              <w:rPr>
+                <w:noProof/>
+                <w:webHidden/>
+              </w:rPr>
+            </w:r>
+            <w:r>
+              <w:rPr>
+                <w:noProof/>
+                <w:webHidden/>
+              </w:rPr>
+              <w:fldChar w:fldCharType="separate"/>
+            </w:r>
+            <w:r>
+              <w:rPr>
+                <w:noProof/>
+                <w:webHidden/>
+              </w:rPr>
+              <w:t>12</w:t>
+            </w:r>
+            <w:r>
+              <w:rPr>
+                <w:noProof/>
+                <w:webHidden/>
+              </w:rPr>
+              <w:fldChar w:fldCharType="end"/>
+            </w:r>
+          </w:hyperlink>
+        </w:p>
+        <w:p>
+          <w:pPr>
+            <w:pStyle w:val="Inhopg3"/>
+            <w:tabs>
+              <w:tab w:val="right" w:leader="dot" w:pos="9062"/>
+            </w:tabs>
+            <w:rPr>
+              <w:noProof/>
+            </w:rPr>
+          </w:pPr>
+          <w:hyperlink w:anchor="_Toc83219287" w:history="1">
+            <w:r>
+              <w:rPr>
+                <w:rStyle w:val="Hyperlink"/>
+                <w:noProof/>
+              </w:rPr>
+              <w:t>Inlogscherm</w:t>
+            </w:r>
+            <w:r>
+              <w:rPr>
+                <w:noProof/>
+                <w:webHidden/>
+              </w:rPr>
+              <w:tab/>
+            </w:r>
+            <w:r>
+              <w:rPr>
+                <w:noProof/>
+                <w:webHidden/>
+              </w:rPr>
+              <w:fldChar w:fldCharType="begin"/>
+            </w:r>
+            <w:r>
+              <w:rPr>
+                <w:noProof/>
+                <w:webHidden/>
+              </w:rPr>
+              <w:instrText xml:space="preserve"> PAGEREF _Toc83219287 \h </w:instrText>
+            </w:r>
+            <w:r>
+              <w:rPr>
+                <w:noProof/>
+                <w:webHidden/>
+              </w:rPr>
+            </w:r>
+            <w:r>
+              <w:rPr>
+                <w:noProof/>
+                <w:webHidden/>
+              </w:rPr>
+              <w:fldChar w:fldCharType="separate"/>
+            </w:r>
+            <w:r>
+              <w:rPr>
+                <w:noProof/>
+                <w:webHidden/>
+              </w:rPr>
+              <w:t>12</w:t>
+            </w:r>
+            <w:r>
+              <w:rPr>
+                <w:noProof/>
+                <w:webHidden/>
+              </w:rPr>
+              <w:fldChar w:fldCharType="end"/>
+            </w:r>
+          </w:hyperlink>
+        </w:p>
+        <w:p>
+          <w:pPr>
+            <w:pStyle w:val="Inhopg1"/>
+            <w:tabs>
+              <w:tab w:val="right" w:leader="dot" w:pos="9062"/>
+            </w:tabs>
+            <w:rPr>
+              <w:rFonts w:eastAsiaTheme="minorEastAsia"/>
+              <w:noProof/>
+              <w:lang w:eastAsia="nl-NL"/>
+            </w:rPr>
+          </w:pPr>
+          <w:hyperlink w:anchor="_Toc83219288" w:history="1">
+            <w:r>
+              <w:rPr>
+                <w:rStyle w:val="Hyperlink"/>
+                <w:noProof/>
+              </w:rPr>
+              <w:t>11 Bronnen en bestanden</w:t>
+            </w:r>
+            <w:r>
+              <w:rPr>
+                <w:noProof/>
+                <w:webHidden/>
+              </w:rPr>
+              <w:tab/>
+            </w:r>
+            <w:r>
+              <w:rPr>
+                <w:noProof/>
+                <w:webHidden/>
+              </w:rPr>
+              <w:fldChar w:fldCharType="begin"/>
+            </w:r>
+            <w:r>
+              <w:rPr>
+                <w:noProof/>
+                <w:webHidden/>
+              </w:rPr>
+              <w:instrText xml:space="preserve"> PAGEREF _Toc83219288 \h </w:instrText>
+            </w:r>
+            <w:r>
+              <w:rPr>
+                <w:noProof/>
+                <w:webHidden/>
+              </w:rPr>
+            </w:r>
+            <w:r>
+              <w:rPr>
+                <w:noProof/>
+                <w:webHidden/>
+              </w:rPr>
+              <w:fldChar w:fldCharType="separate"/>
+            </w:r>
+            <w:r>
+              <w:rPr>
+                <w:noProof/>
+                <w:webHidden/>
+              </w:rPr>
+              <w:t>13</w:t>
             </w:r>
             <w:r>
               <w:rPr>
@@ -2722,23 +3486,47 @@
       <w:pPr>
         <w:pStyle w:val="Kop1"/>
       </w:pPr>
-      <w:bookmarkStart w:id="2" w:name="_Toc83042840"/>
+      <w:bookmarkStart w:id="2" w:name="_Toc83219262"/>
       <w:r>
         <w:t xml:space="preserve">3. </w:t>
       </w:r>
       <w:r>
-        <w:t>Voorwoord</w:t>
+        <w:t>De opdracht</w:t>
       </w:r>
       <w:bookmarkEnd w:id="2"/>
-      <w:r>
-        <w:t xml:space="preserve"> </w:t>
-      </w:r>
     </w:p>
     <w:p>
+      <w:r>
+        <w:t>Op 2 Sept 2021 kregen wij de opdracht van de heer van der Stal om een website te maken voor zijn caravan/camper stalling. Momenteel regelt hij de afspraken zelf. Maar aangezien hij niet altijd bereikbaar is leek een website een praktische oplossing. In de opdracht staat duidelijk wat de wensen en eisen zijn. Deze wensen en eisen zijn meegenomen in het beschrijven van dit het plan.</w:t>
+      </w:r>
+      <w:r>
+        <w:t xml:space="preserve"> </w:t>
+      </w:r>
+      <w:r>
+        <w:t>Namens onze scrum groep willen we de heer van der Stal bedanken voor de opdracht. In het document zijn de onderwerpen zoveel mogelijk uiteen gezet. Wij gaan er dan ook vanuit dat hetgeen besproken is, in het document goed weergegeven is.</w:t>
+      </w:r>
+      <w:r>
+        <w:t xml:space="preserve"> </w:t>
+      </w:r>
+      <w:r>
+        <w:t>Tot slot stellen wij alles in het werk om uw vraag op een correcte manier om te zetten naar een goed werkende website.</w:t>
+      </w:r>
+    </w:p>
+    <w:p>
+      <w:r>
+        <w:t>Hengelo, 6 Sept 2021.</w:t>
+      </w:r>
+    </w:p>
+    <w:p>
+      <w:r>
+        <w:t xml:space="preserve"> </w:t>
+      </w:r>
+    </w:p>
+    <w:p>
       <w:pPr>
         <w:pStyle w:val="Kop2"/>
       </w:pPr>
-      <w:bookmarkStart w:id="3" w:name="_Toc83042841"/>
+      <w:bookmarkStart w:id="3" w:name="_Toc83219263"/>
       <w:r>
         <w:t>3.1</w:t>
       </w:r>
@@ -2749,7 +3537,13 @@
     </w:p>
     <w:p>
       <w:r>
-        <w:t xml:space="preserve">Dit document bevat het technisch ontwerp voor de te realiseren webapplicatie voor UGOZ. Op de website kunnen </w:t>
+        <w:t xml:space="preserve">Dit document bevat het technisch ontwerp voor de te realiseren webapplicatie voor </w:t>
+      </w:r>
+      <w:r>
+        <w:t>Camper en Caravan stalling Bentelo</w:t>
+      </w:r>
+      <w:r>
+        <w:t xml:space="preserve">. Op de website kunnen </w:t>
       </w:r>
       <w:r>
         <w:t>klanten</w:t>
@@ -2766,40 +3560,14 @@
       <w:r>
         <w:t xml:space="preserve">De </w:t>
       </w:r>
-      <w:proofErr w:type="spellStart"/>
-      <w:r>
-        <w:t>beeherders</w:t>
-      </w:r>
-      <w:proofErr w:type="spellEnd"/>
+      <w:r>
+        <w:t>beheerders</w:t>
+      </w:r>
       <w:r>
         <w:t xml:space="preserve"> kunnen de afspraken inzien en aapassen indien dit nodig is.</w:t>
       </w:r>
       <w:r>
-        <w:t xml:space="preserve"> De website gaat gerealiseerd worden met Visual Studio in ASP.NET </w:t>
-      </w:r>
-      <w:proofErr w:type="spellStart"/>
-      <w:r>
-        <w:t>Core</w:t>
-      </w:r>
-      <w:proofErr w:type="spellEnd"/>
-      <w:r>
-        <w:t xml:space="preserve">. Daarbij wordt gebruik gemaakt van het MVC ontwerp model. De gekozen programmeertaal is C#. Voor het beheer van de sourcecode wordt gebruik gemaakt van Git en GitHub, waarbij de GIT </w:t>
-      </w:r>
-      <w:proofErr w:type="spellStart"/>
-      <w:r>
-        <w:t>repositories</w:t>
-      </w:r>
-      <w:proofErr w:type="spellEnd"/>
-      <w:r>
-        <w:t xml:space="preserve"> worden gehost op Azure </w:t>
-      </w:r>
-      <w:proofErr w:type="spellStart"/>
-      <w:r>
-        <w:t>DevOpps</w:t>
-      </w:r>
-      <w:proofErr w:type="spellEnd"/>
-      <w:r>
-        <w:t>. Voor het opslaan van de gegevens is gekozen voor Microsoft SQL Server, versie 201</w:t>
+        <w:t xml:space="preserve"> De website gaat gerealiseerd worden met Visual Studio in ASP.NET Core. Daarbij wordt gebruik gemaakt van het MVC ontwerp model. De gekozen programmeertaal is C#. Voor het beheer van de sourcecode wordt gebruik gemaakt van Git en GitHub, waarbij de GIT repositories worden gehost op Azure DevOps. Voor het opslaan van de gegevens is gekozen voor Microsoft SQL Server, versie 201</w:t>
       </w:r>
       <w:r>
         <w:t>8</w:t>
@@ -2824,15 +3592,7 @@
         <w:t>Ook de webapplicatie zal worden gehost</w:t>
       </w:r>
       <w:r>
-        <w:t xml:space="preserve"> op </w:t>
-      </w:r>
-      <w:proofErr w:type="spellStart"/>
-      <w:r>
-        <w:t>Smarter</w:t>
-      </w:r>
-      <w:proofErr w:type="spellEnd"/>
-      <w:r>
-        <w:t xml:space="preserve"> ASP</w:t>
+        <w:t xml:space="preserve"> op Smarter ASP</w:t>
       </w:r>
       <w:r>
         <w:t>. In een later stadium zullen de kosten van het hosten van de site in kaart worden gebracht.</w:t>
@@ -2843,7 +3603,7 @@
       <w:pPr>
         <w:pStyle w:val="Kop2"/>
       </w:pPr>
-      <w:bookmarkStart w:id="4" w:name="_Toc83042842"/>
+      <w:bookmarkStart w:id="4" w:name="_Toc83219264"/>
       <w:r>
         <w:t>3.2 Gebruikte documenten</w:t>
       </w:r>
@@ -2896,7 +3656,7 @@
           <v:shape id="_x0000_i1025" type="#_x0000_t75" style="width:66.35pt;height:41.95pt" o:ole="">
             <v:imagedata r:id="rId11" o:title=""/>
           </v:shape>
-          <o:OLEObject Type="Embed" ProgID="Excel.Sheet.12" ShapeID="_x0000_i1025" DrawAspect="Icon" ObjectID="_1693655624" r:id="rId12"/>
+          <o:OLEObject Type="Embed" ProgID="Excel.Sheet.12" ShapeID="_x0000_i1025" DrawAspect="Icon" ObjectID="_1693832057" r:id="rId12"/>
         </w:object>
       </w:r>
       <w:r>
@@ -2915,7 +3675,7 @@
           <v:shape id="_x0000_i1026" type="#_x0000_t75" style="width:64.5pt;height:41.95pt" o:ole="">
             <v:imagedata r:id="rId13" o:title=""/>
           </v:shape>
-          <o:OLEObject Type="Embed" ProgID="Package" ShapeID="_x0000_i1026" DrawAspect="Icon" ObjectID="_1693655625" r:id="rId14"/>
+          <o:OLEObject Type="Embed" ProgID="Package" ShapeID="_x0000_i1026" DrawAspect="Icon" ObjectID="_1693832058" r:id="rId14"/>
         </w:object>
       </w:r>
     </w:p>
@@ -2923,7 +3683,7 @@
       <w:pPr>
         <w:pStyle w:val="Kop2"/>
       </w:pPr>
-      <w:bookmarkStart w:id="5" w:name="_Toc83042843"/>
+      <w:bookmarkStart w:id="5" w:name="_Toc83219265"/>
       <w:r>
         <w:t>3.3 Standaards &amp; richtlijnen</w:t>
       </w:r>
@@ -2960,17 +3720,18 @@
         <w:br/>
         <w:t>De GitHub commits worden geschreven in het Engels.</w:t>
       </w:r>
+      <w:r>
+        <w:br/>
+      </w:r>
+      <w:r>
+        <w:t>De Microsoft SQL database tables worden geschreven in het Engels</w:t>
+      </w:r>
     </w:p>
     <w:p>
-      <w:r>
-        <w:br w:type="page"/>
-      </w:r>
-    </w:p>
-    <w:p>
       <w:pPr>
         <w:pStyle w:val="Kop1"/>
       </w:pPr>
-      <w:bookmarkStart w:id="6" w:name="_Toc83042844"/>
+      <w:bookmarkStart w:id="6" w:name="_Toc83219266"/>
       <w:r>
         <w:t>4. Ontwikkelomgeving</w:t>
       </w:r>
@@ -2980,7 +3741,7 @@
       <w:pPr>
         <w:pStyle w:val="Kop2"/>
       </w:pPr>
-      <w:bookmarkStart w:id="7" w:name="_Toc83042845"/>
+      <w:bookmarkStart w:id="7" w:name="_Toc83219267"/>
       <w:r>
         <w:t>4.1 Hardware</w:t>
       </w:r>
@@ -2995,7 +3756,7 @@
       <w:pPr>
         <w:pStyle w:val="Kop2"/>
       </w:pPr>
-      <w:bookmarkStart w:id="8" w:name="_Toc83042846"/>
+      <w:bookmarkStart w:id="8" w:name="_Toc83219268"/>
       <w:r>
         <w:t>4.2 Software</w:t>
       </w:r>
@@ -3010,7 +3771,7 @@
       <w:pPr>
         <w:pStyle w:val="Kop2"/>
       </w:pPr>
-      <w:bookmarkStart w:id="9" w:name="_Toc83042847"/>
+      <w:bookmarkStart w:id="9" w:name="_Toc83219269"/>
       <w:r>
         <w:t>4.3 Communicatie</w:t>
       </w:r>
@@ -3025,7 +3786,7 @@
       <w:pPr>
         <w:pStyle w:val="Kop2"/>
       </w:pPr>
-      <w:bookmarkStart w:id="10" w:name="_Toc83042848"/>
+      <w:bookmarkStart w:id="10" w:name="_Toc83219270"/>
       <w:r>
         <w:t>4.4 Gegevensopslag</w:t>
       </w:r>
@@ -3045,7 +3806,7 @@
       <w:pPr>
         <w:pStyle w:val="Kop1"/>
       </w:pPr>
-      <w:bookmarkStart w:id="11" w:name="_Toc83042849"/>
+      <w:bookmarkStart w:id="11" w:name="_Toc83219271"/>
       <w:r>
         <w:t>5. Gegevensmode</w:t>
       </w:r>
@@ -3063,7 +3824,7 @@
       <w:pPr>
         <w:pStyle w:val="Kop2"/>
       </w:pPr>
-      <w:bookmarkStart w:id="12" w:name="_Toc83042850"/>
+      <w:bookmarkStart w:id="12" w:name="_Toc83219272"/>
       <w:r>
         <w:t>5.1 Applicationuser</w:t>
       </w:r>
@@ -3071,12 +3832,8 @@
     </w:p>
     <w:p>
       <w:r>
-        <w:t>Aangezien gebruik gemaakt zal worden van een ASP.NET MVC model met user accounts zal deze class</w:t>
-      </w:r>
-      <w:r>
-        <w:t xml:space="preserve"> </w:t>
-      </w:r>
-      <w:proofErr w:type="spellStart"/>
+        <w:t xml:space="preserve">Aangezien gebruik gemaakt zal worden van een ASP.NET MVC model met user accounts zal deze class </w:t>
+      </w:r>
       <w:r>
         <w:rPr>
           <w:b/>
@@ -3084,23 +3841,8 @@
         </w:rPr>
         <w:t>ApplicationUser</w:t>
       </w:r>
-      <w:proofErr w:type="spellEnd"/>
-      <w:r>
-        <w:t>. Aan de class voegen we de volgende</w:t>
-      </w:r>
-      <w:r>
-        <w:t xml:space="preserve"> </w:t>
-      </w:r>
-      <w:proofErr w:type="spellStart"/>
-      <w:r>
-        <w:t>properties</w:t>
-      </w:r>
-      <w:proofErr w:type="spellEnd"/>
-      <w:r>
-        <w:t xml:space="preserve"> toe</w:t>
-      </w:r>
-      <w:r>
-        <w:t>:</w:t>
+      <w:r>
+        <w:t>. Aan de class voegen we de volgende properties toe:</w:t>
       </w:r>
     </w:p>
     <w:tbl>
@@ -3124,11 +3866,12 @@
             <w:tcW w:w="3556" w:type="dxa"/>
           </w:tcPr>
           <w:p>
-            <w:proofErr w:type="spellStart"/>
             <w:r>
               <w:t>Propertie</w:t>
             </w:r>
-            <w:proofErr w:type="spellEnd"/>
+            <w:r>
+              <w:t>s</w:t>
+            </w:r>
           </w:p>
         </w:tc>
         <w:tc>
@@ -3152,11 +3895,9 @@
             <w:pPr>
               <w:cnfStyle w:val="100000000000" w:firstRow="1" w:lastRow="0" w:firstColumn="0" w:lastColumn="0" w:oddVBand="0" w:evenVBand="0" w:oddHBand="0" w:evenHBand="0" w:firstRowFirstColumn="0" w:firstRowLastColumn="0" w:lastRowFirstColumn="0" w:lastRowLastColumn="0"/>
             </w:pPr>
-            <w:proofErr w:type="spellStart"/>
-            <w:r>
-              <w:t>Permission</w:t>
-            </w:r>
-            <w:proofErr w:type="spellEnd"/>
+            <w:r>
+              <w:t>Permissies</w:t>
+            </w:r>
           </w:p>
         </w:tc>
       </w:tr>
@@ -3204,15 +3945,7 @@
               <w:cnfStyle w:val="000000000000" w:firstRow="0" w:lastRow="0" w:firstColumn="0" w:lastColumn="0" w:oddVBand="0" w:evenVBand="0" w:oddHBand="0" w:evenHBand="0" w:firstRowFirstColumn="0" w:firstRowLastColumn="0" w:lastRowFirstColumn="0" w:lastRowLastColumn="0"/>
             </w:pPr>
             <w:r>
-              <w:t xml:space="preserve">(Read </w:t>
-            </w:r>
-            <w:proofErr w:type="spellStart"/>
-            <w:r>
-              <w:t>only</w:t>
-            </w:r>
-            <w:proofErr w:type="spellEnd"/>
-            <w:r>
-              <w:t>)</w:t>
+              <w:t>(Read only)</w:t>
             </w:r>
           </w:p>
         </w:tc>
@@ -3235,14 +3968,7 @@
                 <w:b w:val="0"/>
                 <w:bCs w:val="0"/>
               </w:rPr>
-              <w:t>Voornaam</w:t>
-            </w:r>
-            <w:r>
-              <w:rPr>
-                <w:b w:val="0"/>
-                <w:bCs w:val="0"/>
-              </w:rPr>
-              <w:t xml:space="preserve"> </w:t>
+              <w:t xml:space="preserve">Voornaam </w:t>
             </w:r>
           </w:p>
         </w:tc>
@@ -3389,7 +4115,21 @@
                 <w:b w:val="0"/>
                 <w:bCs w:val="0"/>
               </w:rPr>
-              <w:t xml:space="preserve">Voorletter </w:t>
+              <w:t>Voorletter</w:t>
+            </w:r>
+            <w:r>
+              <w:rPr>
+                <w:b w:val="0"/>
+                <w:bCs w:val="0"/>
+              </w:rPr>
+              <w:t>s</w:t>
+            </w:r>
+            <w:r>
+              <w:rPr>
+                <w:b w:val="0"/>
+                <w:bCs w:val="0"/>
+              </w:rPr>
+              <w:t xml:space="preserve"> </w:t>
             </w:r>
           </w:p>
         </w:tc>
@@ -3415,13 +4155,11 @@
               <w:cnfStyle w:val="000000000000" w:firstRow="0" w:lastRow="0" w:firstColumn="0" w:lastColumn="0" w:oddVBand="0" w:evenVBand="0" w:oddHBand="0" w:evenHBand="0" w:firstRowFirstColumn="0" w:firstRowLastColumn="0" w:lastRowFirstColumn="0" w:lastRowLastColumn="0"/>
             </w:pPr>
             <w:r>
-              <w:t xml:space="preserve">(Read </w:t>
-            </w:r>
-            <w:proofErr w:type="spellStart"/>
-            <w:r>
-              <w:t>only</w:t>
-            </w:r>
-            <w:proofErr w:type="spellEnd"/>
+              <w:t>(Rea</w:t>
+            </w:r>
+            <w:r>
+              <w:t>d/Write</w:t>
+            </w:r>
             <w:r>
               <w:t>)</w:t>
             </w:r>
@@ -3785,24 +4523,7 @@
         <w:t>Afspraken</w:t>
       </w:r>
       <w:r>
-        <w:t xml:space="preserve">”. </w:t>
-      </w:r>
-      <w:r>
-        <w:t>Aan de</w:t>
-      </w:r>
-      <w:r>
-        <w:t xml:space="preserve">ze </w:t>
-      </w:r>
-      <w:r>
-        <w:t xml:space="preserve">class voegen we de volgende </w:t>
-      </w:r>
-      <w:proofErr w:type="spellStart"/>
-      <w:r>
-        <w:t>properties</w:t>
-      </w:r>
-      <w:proofErr w:type="spellEnd"/>
-      <w:r>
-        <w:t xml:space="preserve"> toe:</w:t>
+        <w:t>”. Aan deze class voegen we de volgende properties toe:</w:t>
       </w:r>
     </w:p>
     <w:tbl>
@@ -3826,11 +4547,12 @@
             <w:tcW w:w="3556" w:type="dxa"/>
           </w:tcPr>
           <w:p>
-            <w:proofErr w:type="spellStart"/>
             <w:r>
               <w:t>Propertie</w:t>
             </w:r>
-            <w:proofErr w:type="spellEnd"/>
+            <w:r>
+              <w:t>s</w:t>
+            </w:r>
           </w:p>
         </w:tc>
         <w:tc>
@@ -3854,11 +4576,9 @@
             <w:pPr>
               <w:cnfStyle w:val="100000000000" w:firstRow="1" w:lastRow="0" w:firstColumn="0" w:lastColumn="0" w:oddVBand="0" w:evenVBand="0" w:oddHBand="0" w:evenHBand="0" w:firstRowFirstColumn="0" w:firstRowLastColumn="0" w:lastRowFirstColumn="0" w:lastRowLastColumn="0"/>
             </w:pPr>
-            <w:proofErr w:type="spellStart"/>
-            <w:r>
-              <w:t>Permission</w:t>
-            </w:r>
-            <w:proofErr w:type="spellEnd"/>
+            <w:r>
+              <w:t>Permissies</w:t>
+            </w:r>
           </w:p>
         </w:tc>
       </w:tr>
@@ -4024,16 +4744,11 @@
               <w:cnfStyle w:val="000000000000" w:firstRow="0" w:lastRow="0" w:firstColumn="0" w:lastColumn="0" w:oddVBand="0" w:evenVBand="0" w:oddHBand="0" w:evenHBand="0" w:firstRowFirstColumn="0" w:firstRowLastColumn="0" w:lastRowFirstColumn="0" w:lastRowLastColumn="0"/>
             </w:pPr>
             <w:r>
-              <w:t>(Read</w:t>
-            </w:r>
-            <w:r>
-              <w:t xml:space="preserve"> </w:t>
-            </w:r>
-            <w:proofErr w:type="spellStart"/>
-            <w:r>
-              <w:t>only</w:t>
-            </w:r>
-            <w:proofErr w:type="spellEnd"/>
+              <w:t>(Rea</w:t>
+            </w:r>
+            <w:r>
+              <w:t>d/Write</w:t>
+            </w:r>
             <w:r>
               <w:t>)</w:t>
             </w:r>
@@ -4053,7 +4768,6 @@
                 <w:bCs w:val="0"/>
               </w:rPr>
             </w:pPr>
-            <w:proofErr w:type="spellStart"/>
             <w:r>
               <w:rPr>
                 <w:b w:val="0"/>
@@ -4061,7 +4775,6 @@
               </w:rPr>
               <w:t>SoortAfspraak</w:t>
             </w:r>
-            <w:proofErr w:type="spellEnd"/>
           </w:p>
         </w:tc>
         <w:tc>
@@ -4096,19 +4809,7 @@
     <w:bookmarkEnd w:id="13"/>
     <w:p>
       <w:r>
-        <w:t xml:space="preserve">Voor het opslaan van de </w:t>
-      </w:r>
-      <w:r>
-        <w:t>voertuig gegevens</w:t>
-      </w:r>
-      <w:r>
-        <w:t xml:space="preserve"> hebben een class</w:t>
-      </w:r>
-      <w:r>
-        <w:t xml:space="preserve"> gemaakt</w:t>
-      </w:r>
-      <w:r>
-        <w:t xml:space="preserve"> genaamd “</w:t>
+        <w:t>Voor het opslaan van de voertuig gegevens hebben een class gemaakt genaamd “</w:t>
       </w:r>
       <w:r>
         <w:rPr>
@@ -4118,15 +4819,7 @@
         <w:t>Voertuigen</w:t>
       </w:r>
       <w:r>
-        <w:t xml:space="preserve">”. Aan deze class voegen we de volgende </w:t>
-      </w:r>
-      <w:proofErr w:type="spellStart"/>
-      <w:r>
-        <w:t>properties</w:t>
-      </w:r>
-      <w:proofErr w:type="spellEnd"/>
-      <w:r>
-        <w:t xml:space="preserve"> toe:</w:t>
+        <w:t>”. Aan deze class voegen we de volgende properties toe:</w:t>
       </w:r>
     </w:p>
     <w:tbl>
@@ -4150,11 +4843,12 @@
             <w:tcW w:w="3556" w:type="dxa"/>
           </w:tcPr>
           <w:p>
-            <w:proofErr w:type="spellStart"/>
             <w:r>
               <w:t>Propertie</w:t>
             </w:r>
-            <w:proofErr w:type="spellEnd"/>
+            <w:r>
+              <w:t>s</w:t>
+            </w:r>
           </w:p>
         </w:tc>
         <w:tc>
@@ -4178,11 +4872,9 @@
             <w:pPr>
               <w:cnfStyle w:val="100000000000" w:firstRow="1" w:lastRow="0" w:firstColumn="0" w:lastColumn="0" w:oddVBand="0" w:evenVBand="0" w:oddHBand="0" w:evenHBand="0" w:firstRowFirstColumn="0" w:firstRowLastColumn="0" w:lastRowFirstColumn="0" w:lastRowLastColumn="0"/>
             </w:pPr>
-            <w:proofErr w:type="spellStart"/>
             <w:r>
               <w:t>Permission</w:t>
             </w:r>
-            <w:proofErr w:type="spellEnd"/>
           </w:p>
         </w:tc>
       </w:tr>
@@ -4236,13 +4928,8 @@
               <w:t>d</w:t>
             </w:r>
             <w:r>
-              <w:t xml:space="preserve"> </w:t>
-            </w:r>
-            <w:proofErr w:type="spellStart"/>
-            <w:r>
-              <w:t>only</w:t>
-            </w:r>
-            <w:proofErr w:type="spellEnd"/>
+              <w:t xml:space="preserve"> only</w:t>
+            </w:r>
             <w:r>
               <w:t>)</w:t>
             </w:r>
@@ -4267,14 +4954,7 @@
                 <w:b w:val="0"/>
                 <w:bCs w:val="0"/>
               </w:rPr>
-              <w:t>T</w:t>
-            </w:r>
-            <w:r>
-              <w:rPr>
-                <w:b w:val="0"/>
-                <w:bCs w:val="0"/>
-              </w:rPr>
-              <w:t>ype</w:t>
+              <w:t>Type</w:t>
             </w:r>
           </w:p>
         </w:tc>
@@ -4356,16 +5036,11 @@
               <w:cnfStyle w:val="000000000000" w:firstRow="0" w:lastRow="0" w:firstColumn="0" w:lastColumn="0" w:oddVBand="0" w:evenVBand="0" w:oddHBand="0" w:evenHBand="0" w:firstRowFirstColumn="0" w:firstRowLastColumn="0" w:lastRowFirstColumn="0" w:lastRowLastColumn="0"/>
             </w:pPr>
             <w:r>
-              <w:t>(Read</w:t>
-            </w:r>
-            <w:r>
-              <w:t xml:space="preserve"> </w:t>
-            </w:r>
-            <w:proofErr w:type="spellStart"/>
-            <w:r>
-              <w:t>only</w:t>
-            </w:r>
-            <w:proofErr w:type="spellEnd"/>
+              <w:t>(Rea</w:t>
+            </w:r>
+            <w:r>
+              <w:t>d/Write</w:t>
+            </w:r>
             <w:r>
               <w:t>)</w:t>
             </w:r>
@@ -4500,11 +5175,9 @@
             <w:pPr>
               <w:cnfStyle w:val="000000000000" w:firstRow="0" w:lastRow="0" w:firstColumn="0" w:lastColumn="0" w:oddVBand="0" w:evenVBand="0" w:oddHBand="0" w:evenHBand="0" w:firstRowFirstColumn="0" w:firstRowLastColumn="0" w:lastRowFirstColumn="0" w:lastRowLastColumn="0"/>
             </w:pPr>
-            <w:proofErr w:type="spellStart"/>
             <w:r>
               <w:t>Boolean</w:t>
             </w:r>
-            <w:proofErr w:type="spellEnd"/>
           </w:p>
         </w:tc>
         <w:tc>
@@ -4530,7 +5203,7 @@
       <w:pPr>
         <w:pStyle w:val="Kop2"/>
       </w:pPr>
-      <w:bookmarkStart w:id="14" w:name="_Toc83042851"/>
+      <w:bookmarkStart w:id="14" w:name="_Toc83219273"/>
       <w:r>
         <w:t>5.2 Normaalvormen Project CCSB</w:t>
       </w:r>
@@ -4538,6 +5211,9 @@
     </w:p>
     <w:p>
       <w:r>
+        <w:rPr>
+          <w:noProof/>
+        </w:rPr>
         <w:drawing>
           <wp:anchor distT="0" distB="0" distL="114300" distR="114300" simplePos="0" relativeHeight="251660288" behindDoc="0" locked="0" layoutInCell="1" allowOverlap="1" wp14:anchorId="2AB8535D" wp14:editId="2DC81FFE">
             <wp:simplePos x="0" y="0"/>
@@ -4601,9 +5277,6 @@
     </w:p>
     <w:p>
       <w:r>
-        <w:t>f</w:t>
-      </w:r>
-      <w:r>
         <w:br w:type="page"/>
       </w:r>
     </w:p>
@@ -4611,7 +5284,7 @@
       <w:pPr>
         <w:pStyle w:val="Kop1"/>
       </w:pPr>
-      <w:bookmarkStart w:id="15" w:name="_Toc83042852"/>
+      <w:bookmarkStart w:id="15" w:name="_Toc83219274"/>
       <w:r>
         <w:t>6</w:t>
       </w:r>
@@ -4621,10 +5294,15 @@
       <w:bookmarkEnd w:id="15"/>
     </w:p>
     <w:p>
+      <w:r>
+        <w:t>Voor de interactie tussen de gebruiker en de website dienen schermen gebouwd te worden voor het uitvoeren van de functies.</w:t>
+      </w:r>
+    </w:p>
+    <w:p>
       <w:pPr>
         <w:pStyle w:val="Kop2"/>
       </w:pPr>
-      <w:bookmarkStart w:id="16" w:name="_Toc83042853"/>
+      <w:bookmarkStart w:id="16" w:name="_Toc83219275"/>
       <w:r>
         <w:t>6</w:t>
       </w:r>
@@ -4653,7 +5331,7 @@
       <w:pPr>
         <w:pStyle w:val="Kop2"/>
       </w:pPr>
-      <w:bookmarkStart w:id="17" w:name="_Toc83042854"/>
+      <w:bookmarkStart w:id="17" w:name="_Toc83219276"/>
       <w:r>
         <w:t>6</w:t>
       </w:r>
@@ -4673,6 +5351,7 @@
         <w:t xml:space="preserve"> </w:t>
       </w:r>
     </w:p>
+    <w:p/>
     <w:p>
       <w:r>
         <w:br w:type="page"/>
@@ -4682,65 +5361,1603 @@
       <w:pPr>
         <w:pStyle w:val="Kop1"/>
       </w:pPr>
-      <w:bookmarkStart w:id="18" w:name="_Toc83042855"/>
-      <w:r>
-        <w:t>?.? Bronnen en bestanden</w:t>
+      <w:bookmarkStart w:id="18" w:name="_Toc83219277"/>
+      <w:r>
+        <w:t>7 Planning</w:t>
       </w:r>
       <w:bookmarkEnd w:id="18"/>
     </w:p>
     <w:p>
       <w:r>
+        <w:rPr>
+          <w:noProof/>
+        </w:rPr>
+        <w:drawing>
+          <wp:anchor distT="0" distB="0" distL="114300" distR="114300" simplePos="0" relativeHeight="251661312" behindDoc="0" locked="0" layoutInCell="1" allowOverlap="1" wp14:anchorId="4AE6888A" wp14:editId="008D249F">
+            <wp:simplePos x="0" y="0"/>
+            <wp:positionH relativeFrom="margin">
+              <wp:posOffset>-191770</wp:posOffset>
+            </wp:positionH>
+            <wp:positionV relativeFrom="paragraph">
+              <wp:posOffset>636905</wp:posOffset>
+            </wp:positionV>
+            <wp:extent cx="6315075" cy="2344976"/>
+            <wp:effectExtent l="0" t="0" r="0" b="0"/>
+            <wp:wrapTopAndBottom/>
+            <wp:docPr id="2" name="Afbeelding 2"/>
+            <wp:cNvGraphicFramePr>
+              <a:graphicFrameLocks xmlns:a="http://schemas.openxmlformats.org/drawingml/2006/main" noChangeAspect="1"/>
+            </wp:cNvGraphicFramePr>
+            <a:graphic xmlns:a="http://schemas.openxmlformats.org/drawingml/2006/main">
+              <a:graphicData uri="http://schemas.openxmlformats.org/drawingml/2006/picture">
+                <pic:pic xmlns:pic="http://schemas.openxmlformats.org/drawingml/2006/picture">
+                  <pic:nvPicPr>
+                    <pic:cNvPr id="0" name="Picture 8"/>
+                    <pic:cNvPicPr>
+                      <a:picLocks noChangeAspect="1" noChangeArrowheads="1"/>
+                    </pic:cNvPicPr>
+                  </pic:nvPicPr>
+                  <pic:blipFill rotWithShape="1">
+                    <a:blip r:embed="rId17" cstate="print">
+                      <a:extLst>
+                        <a:ext uri="{28A0092B-C50C-407E-A947-70E740481C1C}">
+                          <a14:useLocalDpi xmlns:a14="http://schemas.microsoft.com/office/drawing/2010/main" val="0"/>
+                        </a:ext>
+                      </a:extLst>
+                    </a:blip>
+                    <a:srcRect l="1490" t="31004" r="2650" b="3647"/>
+                    <a:stretch/>
+                  </pic:blipFill>
+                  <pic:spPr bwMode="auto">
+                    <a:xfrm>
+                      <a:off x="0" y="0"/>
+                      <a:ext cx="6315075" cy="2344976"/>
+                    </a:xfrm>
+                    <a:prstGeom prst="rect">
+                      <a:avLst/>
+                    </a:prstGeom>
+                    <a:noFill/>
+                    <a:ln>
+                      <a:noFill/>
+                    </a:ln>
+                    <a:extLst>
+                      <a:ext uri="{53640926-AAD7-44D8-BBD7-CCE9431645EC}">
+                        <a14:shadowObscured xmlns:a14="http://schemas.microsoft.com/office/drawing/2010/main"/>
+                      </a:ext>
+                    </a:extLst>
+                  </pic:spPr>
+                </pic:pic>
+              </a:graphicData>
+            </a:graphic>
+          </wp:anchor>
+        </w:drawing>
+      </w:r>
+      <w:r>
+        <w:t>De globale planning van het project is reeds weergegeven in het functioneel ontwerp. In dit rapport wordt ingezoomd op de planning van de realisatie, welke staat gepland van 6 september 2021 tot en met 25 oktober 2021.</w:t>
+      </w:r>
+    </w:p>
+    <w:p>
+      <w:pPr>
+        <w:pStyle w:val="Kop1"/>
+      </w:pPr>
+      <w:bookmarkStart w:id="19" w:name="_Toc83219278"/>
+      <w:r>
+        <w:t>8 Database</w:t>
+      </w:r>
+      <w:bookmarkEnd w:id="19"/>
+    </w:p>
+    <w:p>
+      <w:r>
+        <w:t>Als we het ERD vertalen naar een SQL Server database, dan kunnen we het volgende database diagram genereren:</w:t>
+      </w:r>
+    </w:p>
+    <w:p>
+      <w:r>
+        <w:rPr>
+          <w:noProof/>
+        </w:rPr>
+        <w:drawing>
+          <wp:inline distT="0" distB="0" distL="0" distR="0" wp14:anchorId="671934D8" wp14:editId="0AA8DADB">
+            <wp:extent cx="3642702" cy="3806190"/>
+            <wp:effectExtent l="0" t="0" r="0" b="3810"/>
+            <wp:docPr id="5" name="Afbeelding 5"/>
+            <wp:cNvGraphicFramePr>
+              <a:graphicFrameLocks xmlns:a="http://schemas.openxmlformats.org/drawingml/2006/main" noChangeAspect="1"/>
+            </wp:cNvGraphicFramePr>
+            <a:graphic xmlns:a="http://schemas.openxmlformats.org/drawingml/2006/main">
+              <a:graphicData uri="http://schemas.openxmlformats.org/drawingml/2006/picture">
+                <pic:pic xmlns:pic="http://schemas.openxmlformats.org/drawingml/2006/picture">
+                  <pic:nvPicPr>
+                    <pic:cNvPr id="5" name="Afbeelding 5"/>
+                    <pic:cNvPicPr>
+                      <a:picLocks noChangeAspect="1" noChangeArrowheads="1"/>
+                    </pic:cNvPicPr>
+                  </pic:nvPicPr>
+                  <pic:blipFill>
+                    <a:blip r:embed="rId18">
+                      <a:extLst>
+                        <a:ext uri="{28A0092B-C50C-407E-A947-70E740481C1C}">
+                          <a14:useLocalDpi xmlns:a14="http://schemas.microsoft.com/office/drawing/2010/main" val="0"/>
+                        </a:ext>
+                      </a:extLst>
+                    </a:blip>
+                    <a:stretch>
+                      <a:fillRect/>
+                    </a:stretch>
+                  </pic:blipFill>
+                  <pic:spPr bwMode="auto">
+                    <a:xfrm>
+                      <a:off x="0" y="0"/>
+                      <a:ext cx="3642702" cy="3806190"/>
+                    </a:xfrm>
+                    <a:prstGeom prst="rect">
+                      <a:avLst/>
+                    </a:prstGeom>
+                    <a:noFill/>
+                    <a:ln>
+                      <a:noFill/>
+                    </a:ln>
+                  </pic:spPr>
+                </pic:pic>
+              </a:graphicData>
+            </a:graphic>
+          </wp:inline>
+        </w:drawing>
+      </w:r>
+    </w:p>
+    <w:p>
+      <w:pPr>
+        <w:rPr>
+          <w:i/>
+          <w:iCs/>
+        </w:rPr>
+      </w:pPr>
+      <w:r>
+        <w:rPr>
+          <w:i/>
+          <w:iCs/>
+        </w:rPr>
+        <w:t>Het script om de database te genereren is als bijlage toegevoegd.</w:t>
+      </w:r>
+    </w:p>
+    <w:p>
+      <w:pPr>
+        <w:pStyle w:val="Kop2"/>
+      </w:pPr>
+      <w:bookmarkStart w:id="20" w:name="_Toc83219279"/>
+      <w:r>
+        <w:t>8.1 Data dictionary</w:t>
+      </w:r>
+      <w:bookmarkEnd w:id="20"/>
+    </w:p>
+    <w:tbl>
+      <w:tblPr>
+        <w:tblStyle w:val="Tabelraster"/>
+        <w:tblW w:w="0" w:type="auto"/>
+        <w:tblLook w:val="04A0" w:firstRow="1" w:lastRow="0" w:firstColumn="1" w:lastColumn="0" w:noHBand="0" w:noVBand="1"/>
+      </w:tblPr>
+      <w:tblGrid>
+        <w:gridCol w:w="1434"/>
+        <w:gridCol w:w="7628"/>
+      </w:tblGrid>
+      <w:tr>
+        <w:tc>
+          <w:tcPr>
+            <w:tcW w:w="9062" w:type="dxa"/>
+            <w:gridSpan w:val="2"/>
+          </w:tcPr>
+          <w:p>
+            <w:pPr>
+              <w:rPr>
+                <w:sz w:val="28"/>
+                <w:szCs w:val="28"/>
+              </w:rPr>
+            </w:pPr>
+            <w:bookmarkStart w:id="21" w:name="_Hlk83212982"/>
+            <w:r>
+              <w:rPr>
+                <w:sz w:val="32"/>
+                <w:szCs w:val="32"/>
+              </w:rPr>
+              <w:t>Tabel:</w:t>
+            </w:r>
+            <w:r>
+              <w:t xml:space="preserve"> </w:t>
+            </w:r>
+            <w:r>
+              <w:rPr>
+                <w:sz w:val="28"/>
+                <w:szCs w:val="28"/>
+              </w:rPr>
+              <w:t>Customer</w:t>
+            </w:r>
+          </w:p>
+        </w:tc>
+      </w:tr>
+      <w:tr>
+        <w:tc>
+          <w:tcPr>
+            <w:tcW w:w="9062" w:type="dxa"/>
+            <w:gridSpan w:val="2"/>
+          </w:tcPr>
+          <w:p>
+            <w:r>
+              <w:t xml:space="preserve">Deze tabel bevat alle users: </w:t>
+            </w:r>
+            <w:r>
+              <w:t>klanten &amp; beheerders</w:t>
+            </w:r>
+            <w:r>
+              <w:t xml:space="preserve"> </w:t>
+            </w:r>
+          </w:p>
+        </w:tc>
+      </w:tr>
+      <w:tr>
+        <w:tc>
+          <w:tcPr>
+            <w:tcW w:w="9062" w:type="dxa"/>
+            <w:gridSpan w:val="2"/>
+          </w:tcPr>
+          <w:p>
+            <w:r>
+              <w:rPr>
+                <w:noProof/>
+              </w:rPr>
+              <w:drawing>
+                <wp:anchor distT="0" distB="0" distL="114300" distR="114300" simplePos="0" relativeHeight="251662336" behindDoc="0" locked="0" layoutInCell="1" allowOverlap="1" wp14:anchorId="2E8E1B04" wp14:editId="7BAFD9E0">
+                  <wp:simplePos x="0" y="0"/>
+                  <wp:positionH relativeFrom="column">
+                    <wp:posOffset>1393825</wp:posOffset>
+                  </wp:positionH>
+                  <wp:positionV relativeFrom="paragraph">
+                    <wp:posOffset>635</wp:posOffset>
+                  </wp:positionV>
+                  <wp:extent cx="2733675" cy="2162175"/>
+                  <wp:effectExtent l="0" t="0" r="9525" b="9525"/>
+                  <wp:wrapSquare wrapText="bothSides"/>
+                  <wp:docPr id="6" name="Afbeelding 6"/>
+                  <wp:cNvGraphicFramePr>
+                    <a:graphicFrameLocks xmlns:a="http://schemas.openxmlformats.org/drawingml/2006/main" noChangeAspect="1"/>
+                  </wp:cNvGraphicFramePr>
+                  <a:graphic xmlns:a="http://schemas.openxmlformats.org/drawingml/2006/main">
+                    <a:graphicData uri="http://schemas.openxmlformats.org/drawingml/2006/picture">
+                      <pic:pic xmlns:pic="http://schemas.openxmlformats.org/drawingml/2006/picture">
+                        <pic:nvPicPr>
+                          <pic:cNvPr id="1" name=""/>
+                          <pic:cNvPicPr/>
+                        </pic:nvPicPr>
+                        <pic:blipFill>
+                          <a:blip r:embed="rId19">
+                            <a:extLst>
+                              <a:ext uri="{28A0092B-C50C-407E-A947-70E740481C1C}">
+                                <a14:useLocalDpi xmlns:a14="http://schemas.microsoft.com/office/drawing/2010/main" val="0"/>
+                              </a:ext>
+                            </a:extLst>
+                          </a:blip>
+                          <a:stretch>
+                            <a:fillRect/>
+                          </a:stretch>
+                        </pic:blipFill>
+                        <pic:spPr>
+                          <a:xfrm>
+                            <a:off x="0" y="0"/>
+                            <a:ext cx="2733675" cy="2162175"/>
+                          </a:xfrm>
+                          <a:prstGeom prst="rect">
+                            <a:avLst/>
+                          </a:prstGeom>
+                        </pic:spPr>
+                      </pic:pic>
+                    </a:graphicData>
+                  </a:graphic>
+                </wp:anchor>
+              </w:drawing>
+            </w:r>
+          </w:p>
+        </w:tc>
+      </w:tr>
+      <w:tr>
+        <w:tc>
+          <w:tcPr>
+            <w:tcW w:w="447" w:type="dxa"/>
+          </w:tcPr>
+          <w:p>
+            <w:r>
+              <w:t>R1</w:t>
+            </w:r>
+          </w:p>
+        </w:tc>
+        <w:tc>
+          <w:tcPr>
+            <w:tcW w:w="8615" w:type="dxa"/>
+          </w:tcPr>
+          <w:p>
+            <w:r>
+              <w:t>Een “customer” is een klant</w:t>
+            </w:r>
+          </w:p>
+        </w:tc>
+      </w:tr>
+      <w:tr>
+        <w:tc>
+          <w:tcPr>
+            <w:tcW w:w="447" w:type="dxa"/>
+          </w:tcPr>
+          <w:p>
+            <w:r>
+              <w:t>R2</w:t>
+            </w:r>
+          </w:p>
+        </w:tc>
+        <w:tc>
+          <w:tcPr>
+            <w:tcW w:w="8615" w:type="dxa"/>
+          </w:tcPr>
+          <w:p>
+            <w:r>
+              <w:t>Een “customer” is een beheerde</w:t>
+            </w:r>
+            <w:r>
+              <w:t>r</w:t>
+            </w:r>
+          </w:p>
+        </w:tc>
+      </w:tr>
+      <w:tr>
+        <w:tc>
+          <w:tcPr>
+            <w:tcW w:w="447" w:type="dxa"/>
+          </w:tcPr>
+          <w:p>
+            <w:r>
+              <w:t>Opmerkingen</w:t>
+            </w:r>
+          </w:p>
+        </w:tc>
+        <w:tc>
+          <w:tcPr>
+            <w:tcW w:w="8615" w:type="dxa"/>
+          </w:tcPr>
+          <w:p>
+            <w:proofErr w:type="spellStart"/>
+            <w:r>
+              <w:t>CustomerNumber</w:t>
+            </w:r>
+            <w:proofErr w:type="spellEnd"/>
+            <w:r>
+              <w:t xml:space="preserve"> is een automatisch door SQL Server gegenereerde </w:t>
+            </w:r>
+            <w:proofErr w:type="spellStart"/>
+            <w:r>
+              <w:t>identifier</w:t>
+            </w:r>
+            <w:proofErr w:type="spellEnd"/>
+          </w:p>
+        </w:tc>
+      </w:tr>
+      <w:bookmarkEnd w:id="21"/>
+    </w:tbl>
+    <w:p/>
+    <w:tbl>
+      <w:tblPr>
+        <w:tblStyle w:val="Tabelraster"/>
+        <w:tblW w:w="0" w:type="auto"/>
+        <w:tblLook w:val="04A0" w:firstRow="1" w:lastRow="0" w:firstColumn="1" w:lastColumn="0" w:noHBand="0" w:noVBand="1"/>
+      </w:tblPr>
+      <w:tblGrid>
+        <w:gridCol w:w="1434"/>
+        <w:gridCol w:w="7628"/>
+      </w:tblGrid>
+      <w:tr>
+        <w:tc>
+          <w:tcPr>
+            <w:tcW w:w="9062" w:type="dxa"/>
+            <w:gridSpan w:val="2"/>
+          </w:tcPr>
+          <w:p>
+            <w:pPr>
+              <w:rPr>
+                <w:sz w:val="28"/>
+                <w:szCs w:val="28"/>
+              </w:rPr>
+            </w:pPr>
+            <w:r>
+              <w:rPr>
+                <w:sz w:val="32"/>
+                <w:szCs w:val="32"/>
+              </w:rPr>
+              <w:t>Tabel:</w:t>
+            </w:r>
+            <w:r>
+              <w:t xml:space="preserve"> </w:t>
+            </w:r>
+            <w:proofErr w:type="spellStart"/>
+            <w:r>
+              <w:rPr>
+                <w:sz w:val="28"/>
+                <w:szCs w:val="28"/>
+              </w:rPr>
+              <w:t>Appointment</w:t>
+            </w:r>
+            <w:proofErr w:type="spellEnd"/>
+          </w:p>
+        </w:tc>
+      </w:tr>
+      <w:tr>
+        <w:tc>
+          <w:tcPr>
+            <w:tcW w:w="9062" w:type="dxa"/>
+            <w:gridSpan w:val="2"/>
+          </w:tcPr>
+          <w:p>
+            <w:r>
+              <w:t xml:space="preserve">Deze tabel bevat alle </w:t>
+            </w:r>
+            <w:r>
+              <w:t>geplande afspraken</w:t>
+            </w:r>
+          </w:p>
+        </w:tc>
+      </w:tr>
+      <w:tr>
+        <w:tc>
+          <w:tcPr>
+            <w:tcW w:w="9062" w:type="dxa"/>
+            <w:gridSpan w:val="2"/>
+          </w:tcPr>
+          <w:p>
+            <w:r>
+              <w:rPr>
+                <w:noProof/>
+              </w:rPr>
+              <w:drawing>
+                <wp:anchor distT="0" distB="0" distL="114300" distR="114300" simplePos="0" relativeHeight="251663360" behindDoc="0" locked="0" layoutInCell="1" allowOverlap="1" wp14:anchorId="52C57EB8" wp14:editId="66241342">
+                  <wp:simplePos x="0" y="0"/>
+                  <wp:positionH relativeFrom="column">
+                    <wp:posOffset>1149350</wp:posOffset>
+                  </wp:positionH>
+                  <wp:positionV relativeFrom="paragraph">
+                    <wp:posOffset>12700</wp:posOffset>
+                  </wp:positionV>
+                  <wp:extent cx="3267075" cy="2324100"/>
+                  <wp:effectExtent l="0" t="0" r="9525" b="0"/>
+                  <wp:wrapSquare wrapText="bothSides"/>
+                  <wp:docPr id="10" name="Afbeelding 10"/>
+                  <wp:cNvGraphicFramePr>
+                    <a:graphicFrameLocks xmlns:a="http://schemas.openxmlformats.org/drawingml/2006/main" noChangeAspect="1"/>
+                  </wp:cNvGraphicFramePr>
+                  <a:graphic xmlns:a="http://schemas.openxmlformats.org/drawingml/2006/main">
+                    <a:graphicData uri="http://schemas.openxmlformats.org/drawingml/2006/picture">
+                      <pic:pic xmlns:pic="http://schemas.openxmlformats.org/drawingml/2006/picture">
+                        <pic:nvPicPr>
+                          <pic:cNvPr id="1" name=""/>
+                          <pic:cNvPicPr/>
+                        </pic:nvPicPr>
+                        <pic:blipFill>
+                          <a:blip r:embed="rId20">
+                            <a:extLst>
+                              <a:ext uri="{28A0092B-C50C-407E-A947-70E740481C1C}">
+                                <a14:useLocalDpi xmlns:a14="http://schemas.microsoft.com/office/drawing/2010/main" val="0"/>
+                              </a:ext>
+                            </a:extLst>
+                          </a:blip>
+                          <a:stretch>
+                            <a:fillRect/>
+                          </a:stretch>
+                        </pic:blipFill>
+                        <pic:spPr>
+                          <a:xfrm>
+                            <a:off x="0" y="0"/>
+                            <a:ext cx="3267075" cy="2324100"/>
+                          </a:xfrm>
+                          <a:prstGeom prst="rect">
+                            <a:avLst/>
+                          </a:prstGeom>
+                        </pic:spPr>
+                      </pic:pic>
+                    </a:graphicData>
+                  </a:graphic>
+                </wp:anchor>
+              </w:drawing>
+            </w:r>
+          </w:p>
+        </w:tc>
+      </w:tr>
+      <w:tr>
+        <w:tc>
+          <w:tcPr>
+            <w:tcW w:w="1434" w:type="dxa"/>
+          </w:tcPr>
+          <w:p>
+            <w:r>
+              <w:t>R1</w:t>
+            </w:r>
+          </w:p>
+        </w:tc>
+        <w:tc>
+          <w:tcPr>
+            <w:tcW w:w="7628" w:type="dxa"/>
+          </w:tcPr>
+          <w:p>
+            <w:pPr>
+              <w:rPr>
+                <w:lang w:val="en-GB"/>
+              </w:rPr>
+            </w:pPr>
+            <w:proofErr w:type="spellStart"/>
+            <w:r>
+              <w:rPr>
+                <w:lang w:val="en-GB"/>
+              </w:rPr>
+              <w:t>AppointmentType</w:t>
+            </w:r>
+            <w:proofErr w:type="spellEnd"/>
+            <w:r>
+              <w:rPr>
+                <w:lang w:val="en-GB"/>
+              </w:rPr>
+              <w:t xml:space="preserve"> is </w:t>
+            </w:r>
+            <w:r>
+              <w:rPr>
+                <w:lang w:val="en-GB"/>
+              </w:rPr>
+              <w:t>‘</w:t>
+            </w:r>
+            <w:proofErr w:type="spellStart"/>
+            <w:r>
+              <w:rPr>
+                <w:lang w:val="en-GB"/>
+              </w:rPr>
+              <w:t>ophalen</w:t>
+            </w:r>
+            <w:proofErr w:type="spellEnd"/>
+            <w:r>
+              <w:rPr>
+                <w:lang w:val="en-GB"/>
+              </w:rPr>
+              <w:t>’</w:t>
+            </w:r>
+            <w:r>
+              <w:rPr>
+                <w:lang w:val="en-GB"/>
+              </w:rPr>
+              <w:t xml:space="preserve"> of </w:t>
+            </w:r>
+            <w:r>
+              <w:rPr>
+                <w:lang w:val="en-GB"/>
+              </w:rPr>
+              <w:t>‘</w:t>
+            </w:r>
+            <w:proofErr w:type="spellStart"/>
+            <w:r>
+              <w:rPr>
+                <w:lang w:val="en-GB"/>
+              </w:rPr>
+              <w:t>b</w:t>
+            </w:r>
+            <w:r>
+              <w:rPr>
+                <w:lang w:val="en-GB"/>
+              </w:rPr>
+              <w:t>rengen</w:t>
+            </w:r>
+            <w:proofErr w:type="spellEnd"/>
+            <w:r>
+              <w:rPr>
+                <w:lang w:val="en-GB"/>
+              </w:rPr>
+              <w:t>’</w:t>
+            </w:r>
+          </w:p>
+        </w:tc>
+      </w:tr>
+      <w:tr>
+        <w:tc>
+          <w:tcPr>
+            <w:tcW w:w="1434" w:type="dxa"/>
+          </w:tcPr>
+          <w:p>
+            <w:r>
+              <w:t>Opmerkingen</w:t>
+            </w:r>
+          </w:p>
+        </w:tc>
+        <w:tc>
+          <w:tcPr>
+            <w:tcW w:w="7628" w:type="dxa"/>
+          </w:tcPr>
+          <w:p>
+            <w:pPr>
+              <w:rPr>
+                <w:lang w:val="en-GB"/>
+              </w:rPr>
+            </w:pPr>
+            <w:proofErr w:type="spellStart"/>
+            <w:r>
+              <w:rPr>
+                <w:lang w:val="en-GB"/>
+              </w:rPr>
+              <w:t>Vehicle_LicensePlate</w:t>
+            </w:r>
+            <w:proofErr w:type="spellEnd"/>
+            <w:r>
+              <w:rPr>
+                <w:lang w:val="en-GB"/>
+              </w:rPr>
+              <w:t xml:space="preserve"> is </w:t>
+            </w:r>
+            <w:proofErr w:type="spellStart"/>
+            <w:r>
+              <w:rPr>
+                <w:lang w:val="en-GB"/>
+              </w:rPr>
+              <w:t>een</w:t>
+            </w:r>
+            <w:proofErr w:type="spellEnd"/>
+            <w:r>
+              <w:rPr>
+                <w:lang w:val="en-GB"/>
+              </w:rPr>
+              <w:t xml:space="preserve"> foreign key</w:t>
+            </w:r>
+            <w:r>
+              <w:rPr>
+                <w:lang w:val="en-GB"/>
+              </w:rPr>
+              <w:t xml:space="preserve"> van de table Vehicle</w:t>
+            </w:r>
+          </w:p>
+        </w:tc>
+      </w:tr>
+    </w:tbl>
+    <w:p>
+      <w:pPr>
+        <w:rPr>
+          <w:lang w:val="en-GB"/>
+        </w:rPr>
+      </w:pPr>
+    </w:p>
+    <w:p>
+      <w:pPr>
+        <w:rPr>
+          <w:lang w:val="en-GB"/>
+        </w:rPr>
+      </w:pPr>
+    </w:p>
+    <w:p>
+      <w:pPr>
+        <w:rPr>
+          <w:lang w:val="en-GB"/>
+        </w:rPr>
+      </w:pPr>
+    </w:p>
+    <w:p>
+      <w:pPr>
+        <w:rPr>
+          <w:lang w:val="en-GB"/>
+        </w:rPr>
+      </w:pPr>
+    </w:p>
+    <w:p>
+      <w:pPr>
+        <w:rPr>
+          <w:lang w:val="en-GB"/>
+        </w:rPr>
+      </w:pPr>
+    </w:p>
+    <w:tbl>
+      <w:tblPr>
+        <w:tblStyle w:val="Tabelraster"/>
+        <w:tblW w:w="0" w:type="auto"/>
+        <w:tblLook w:val="04A0" w:firstRow="1" w:lastRow="0" w:firstColumn="1" w:lastColumn="0" w:noHBand="0" w:noVBand="1"/>
+      </w:tblPr>
+      <w:tblGrid>
+        <w:gridCol w:w="1434"/>
+        <w:gridCol w:w="7628"/>
+      </w:tblGrid>
+      <w:tr>
+        <w:tc>
+          <w:tcPr>
+            <w:tcW w:w="9062" w:type="dxa"/>
+            <w:gridSpan w:val="2"/>
+          </w:tcPr>
+          <w:p>
+            <w:pPr>
+              <w:rPr>
+                <w:sz w:val="28"/>
+                <w:szCs w:val="28"/>
+              </w:rPr>
+            </w:pPr>
+            <w:r>
+              <w:rPr>
+                <w:sz w:val="32"/>
+                <w:szCs w:val="32"/>
+              </w:rPr>
+              <w:t>Tabel:</w:t>
+            </w:r>
+            <w:r>
+              <w:t xml:space="preserve"> </w:t>
+            </w:r>
+            <w:r>
+              <w:rPr>
+                <w:sz w:val="28"/>
+                <w:szCs w:val="28"/>
+              </w:rPr>
+              <w:t>Vehicle</w:t>
+            </w:r>
+          </w:p>
+        </w:tc>
+      </w:tr>
+      <w:tr>
+        <w:tc>
+          <w:tcPr>
+            <w:tcW w:w="9062" w:type="dxa"/>
+            <w:gridSpan w:val="2"/>
+          </w:tcPr>
+          <w:p>
+            <w:r>
+              <w:t xml:space="preserve">Deze tabel bevat alle </w:t>
+            </w:r>
+            <w:r>
+              <w:t>opgeslagen voertuigen</w:t>
+            </w:r>
+          </w:p>
+        </w:tc>
+      </w:tr>
+      <w:tr>
+        <w:tc>
+          <w:tcPr>
+            <w:tcW w:w="9062" w:type="dxa"/>
+            <w:gridSpan w:val="2"/>
+          </w:tcPr>
+          <w:p>
+            <w:r>
+              <w:rPr>
+                <w:noProof/>
+              </w:rPr>
+              <w:drawing>
+                <wp:anchor distT="0" distB="0" distL="114300" distR="114300" simplePos="0" relativeHeight="251664384" behindDoc="0" locked="0" layoutInCell="1" allowOverlap="1" wp14:anchorId="7EF2AEE9" wp14:editId="506994D6">
+                  <wp:simplePos x="0" y="0"/>
+                  <wp:positionH relativeFrom="column">
+                    <wp:posOffset>1346200</wp:posOffset>
+                  </wp:positionH>
+                  <wp:positionV relativeFrom="paragraph">
+                    <wp:posOffset>0</wp:posOffset>
+                  </wp:positionV>
+                  <wp:extent cx="2905125" cy="2114550"/>
+                  <wp:effectExtent l="0" t="0" r="9525" b="0"/>
+                  <wp:wrapSquare wrapText="bothSides"/>
+                  <wp:docPr id="12" name="Afbeelding 12"/>
+                  <wp:cNvGraphicFramePr>
+                    <a:graphicFrameLocks xmlns:a="http://schemas.openxmlformats.org/drawingml/2006/main" noChangeAspect="1"/>
+                  </wp:cNvGraphicFramePr>
+                  <a:graphic xmlns:a="http://schemas.openxmlformats.org/drawingml/2006/main">
+                    <a:graphicData uri="http://schemas.openxmlformats.org/drawingml/2006/picture">
+                      <pic:pic xmlns:pic="http://schemas.openxmlformats.org/drawingml/2006/picture">
+                        <pic:nvPicPr>
+                          <pic:cNvPr id="1" name=""/>
+                          <pic:cNvPicPr/>
+                        </pic:nvPicPr>
+                        <pic:blipFill>
+                          <a:blip r:embed="rId21">
+                            <a:extLst>
+                              <a:ext uri="{28A0092B-C50C-407E-A947-70E740481C1C}">
+                                <a14:useLocalDpi xmlns:a14="http://schemas.microsoft.com/office/drawing/2010/main" val="0"/>
+                              </a:ext>
+                            </a:extLst>
+                          </a:blip>
+                          <a:stretch>
+                            <a:fillRect/>
+                          </a:stretch>
+                        </pic:blipFill>
+                        <pic:spPr>
+                          <a:xfrm>
+                            <a:off x="0" y="0"/>
+                            <a:ext cx="2905125" cy="2114550"/>
+                          </a:xfrm>
+                          <a:prstGeom prst="rect">
+                            <a:avLst/>
+                          </a:prstGeom>
+                        </pic:spPr>
+                      </pic:pic>
+                    </a:graphicData>
+                  </a:graphic>
+                </wp:anchor>
+              </w:drawing>
+            </w:r>
+          </w:p>
+        </w:tc>
+      </w:tr>
+      <w:tr>
+        <w:tc>
+          <w:tcPr>
+            <w:tcW w:w="1434" w:type="dxa"/>
+          </w:tcPr>
+          <w:p>
+            <w:r>
+              <w:t>R1</w:t>
+            </w:r>
+          </w:p>
+        </w:tc>
+        <w:tc>
+          <w:tcPr>
+            <w:tcW w:w="7628" w:type="dxa"/>
+          </w:tcPr>
+          <w:p>
+            <w:pPr>
+              <w:rPr>
+                <w:lang w:val="en-GB"/>
+              </w:rPr>
+            </w:pPr>
+            <w:r>
+              <w:rPr>
+                <w:lang w:val="en-GB"/>
+              </w:rPr>
+              <w:t>Type</w:t>
+            </w:r>
+            <w:r>
+              <w:rPr>
+                <w:lang w:val="en-GB"/>
+              </w:rPr>
+              <w:t xml:space="preserve"> is </w:t>
+            </w:r>
+            <w:r>
+              <w:rPr>
+                <w:lang w:val="en-GB"/>
+              </w:rPr>
+              <w:t xml:space="preserve">‘Camper’ </w:t>
+            </w:r>
+            <w:r>
+              <w:rPr>
+                <w:lang w:val="en-GB"/>
+              </w:rPr>
+              <w:t xml:space="preserve">of </w:t>
+            </w:r>
+            <w:r>
+              <w:rPr>
+                <w:lang w:val="en-GB"/>
+              </w:rPr>
+              <w:t>‘Caravan’</w:t>
+            </w:r>
+          </w:p>
+        </w:tc>
+      </w:tr>
+      <w:tr>
+        <w:tc>
+          <w:tcPr>
+            <w:tcW w:w="1434" w:type="dxa"/>
+          </w:tcPr>
+          <w:p>
+            <w:r>
+              <w:t>R2</w:t>
+            </w:r>
+          </w:p>
+        </w:tc>
+        <w:tc>
+          <w:tcPr>
+            <w:tcW w:w="7628" w:type="dxa"/>
+          </w:tcPr>
+          <w:p>
+            <w:r>
+              <w:t>Power is een Boolean met</w:t>
+            </w:r>
+            <w:r>
+              <w:t xml:space="preserve"> ‘</w:t>
+            </w:r>
+            <w:proofErr w:type="spellStart"/>
+            <w:r>
+              <w:t>true</w:t>
+            </w:r>
+            <w:proofErr w:type="spellEnd"/>
+            <w:r>
+              <w:t>’ en ‘</w:t>
+            </w:r>
+            <w:proofErr w:type="spellStart"/>
+            <w:r>
+              <w:t>false</w:t>
+            </w:r>
+            <w:proofErr w:type="spellEnd"/>
+            <w:r>
+              <w:t>’</w:t>
+            </w:r>
+          </w:p>
+        </w:tc>
+      </w:tr>
+      <w:tr>
+        <w:tc>
+          <w:tcPr>
+            <w:tcW w:w="1434" w:type="dxa"/>
+          </w:tcPr>
+          <w:p>
+            <w:r>
+              <w:t>Opmerkingen</w:t>
+            </w:r>
+          </w:p>
+        </w:tc>
+        <w:tc>
+          <w:tcPr>
+            <w:tcW w:w="7628" w:type="dxa"/>
+          </w:tcPr>
+          <w:p>
+            <w:pPr>
+              <w:rPr>
+                <w:lang w:val="en-GB"/>
+              </w:rPr>
+            </w:pPr>
+            <w:proofErr w:type="spellStart"/>
+            <w:r>
+              <w:rPr>
+                <w:lang w:val="en-GB"/>
+              </w:rPr>
+              <w:t>Custome_CustomerNumver</w:t>
+            </w:r>
+            <w:proofErr w:type="spellEnd"/>
+            <w:r>
+              <w:rPr>
+                <w:lang w:val="en-GB"/>
+              </w:rPr>
+              <w:t xml:space="preserve"> is </w:t>
+            </w:r>
+            <w:proofErr w:type="spellStart"/>
+            <w:r>
+              <w:rPr>
+                <w:lang w:val="en-GB"/>
+              </w:rPr>
+              <w:t>een</w:t>
+            </w:r>
+            <w:proofErr w:type="spellEnd"/>
+            <w:r>
+              <w:rPr>
+                <w:lang w:val="en-GB"/>
+              </w:rPr>
+              <w:t xml:space="preserve"> foreign key</w:t>
+            </w:r>
+            <w:r>
+              <w:rPr>
+                <w:lang w:val="en-GB"/>
+              </w:rPr>
+              <w:t xml:space="preserve"> van de table Customer</w:t>
+            </w:r>
+          </w:p>
+        </w:tc>
+      </w:tr>
+    </w:tbl>
+    <w:p>
+      <w:pPr>
+        <w:rPr>
+          <w:lang w:val="en-GB"/>
+        </w:rPr>
+      </w:pPr>
+    </w:p>
+    <w:tbl>
+      <w:tblPr>
+        <w:tblStyle w:val="Tabelraster"/>
+        <w:tblW w:w="0" w:type="auto"/>
+        <w:tblLook w:val="04A0" w:firstRow="1" w:lastRow="0" w:firstColumn="1" w:lastColumn="0" w:noHBand="0" w:noVBand="1"/>
+      </w:tblPr>
+      <w:tblGrid>
+        <w:gridCol w:w="1434"/>
+        <w:gridCol w:w="7628"/>
+      </w:tblGrid>
+      <w:tr>
+        <w:tc>
+          <w:tcPr>
+            <w:tcW w:w="9062" w:type="dxa"/>
+            <w:gridSpan w:val="2"/>
+          </w:tcPr>
+          <w:p>
+            <w:pPr>
+              <w:rPr>
+                <w:sz w:val="28"/>
+                <w:szCs w:val="28"/>
+              </w:rPr>
+            </w:pPr>
+            <w:r>
+              <w:rPr>
+                <w:sz w:val="32"/>
+                <w:szCs w:val="32"/>
+              </w:rPr>
+              <w:t>Tabel:</w:t>
+            </w:r>
+            <w:r>
+              <w:t xml:space="preserve"> </w:t>
+            </w:r>
+            <w:r>
+              <w:rPr>
+                <w:sz w:val="28"/>
+                <w:szCs w:val="28"/>
+              </w:rPr>
+              <w:t>Contract</w:t>
+            </w:r>
+          </w:p>
+        </w:tc>
+      </w:tr>
+      <w:tr>
+        <w:tc>
+          <w:tcPr>
+            <w:tcW w:w="9062" w:type="dxa"/>
+            <w:gridSpan w:val="2"/>
+          </w:tcPr>
+          <w:p>
+            <w:r>
+              <w:t xml:space="preserve">Deze tabel bevat alle </w:t>
+            </w:r>
+            <w:r>
+              <w:t>contracten</w:t>
+            </w:r>
+          </w:p>
+        </w:tc>
+      </w:tr>
+      <w:tr>
+        <w:tc>
+          <w:tcPr>
+            <w:tcW w:w="9062" w:type="dxa"/>
+            <w:gridSpan w:val="2"/>
+          </w:tcPr>
+          <w:p>
+            <w:r>
+              <w:rPr>
+                <w:noProof/>
+              </w:rPr>
+              <w:drawing>
+                <wp:anchor distT="0" distB="0" distL="114300" distR="114300" simplePos="0" relativeHeight="251667456" behindDoc="0" locked="0" layoutInCell="1" allowOverlap="1" wp14:anchorId="73213AF4" wp14:editId="5E59F928">
+                  <wp:simplePos x="0" y="0"/>
+                  <wp:positionH relativeFrom="column">
+                    <wp:posOffset>1476375</wp:posOffset>
+                  </wp:positionH>
+                  <wp:positionV relativeFrom="paragraph">
+                    <wp:posOffset>0</wp:posOffset>
+                  </wp:positionV>
+                  <wp:extent cx="2600325" cy="1257300"/>
+                  <wp:effectExtent l="0" t="0" r="9525" b="0"/>
+                  <wp:wrapSquare wrapText="bothSides"/>
+                  <wp:docPr id="8" name="Afbeelding 8"/>
+                  <wp:cNvGraphicFramePr>
+                    <a:graphicFrameLocks xmlns:a="http://schemas.openxmlformats.org/drawingml/2006/main" noChangeAspect="1"/>
+                  </wp:cNvGraphicFramePr>
+                  <a:graphic xmlns:a="http://schemas.openxmlformats.org/drawingml/2006/main">
+                    <a:graphicData uri="http://schemas.openxmlformats.org/drawingml/2006/picture">
+                      <pic:pic xmlns:pic="http://schemas.openxmlformats.org/drawingml/2006/picture">
+                        <pic:nvPicPr>
+                          <pic:cNvPr id="1" name=""/>
+                          <pic:cNvPicPr/>
+                        </pic:nvPicPr>
+                        <pic:blipFill>
+                          <a:blip r:embed="rId22">
+                            <a:extLst>
+                              <a:ext uri="{28A0092B-C50C-407E-A947-70E740481C1C}">
+                                <a14:useLocalDpi xmlns:a14="http://schemas.microsoft.com/office/drawing/2010/main" val="0"/>
+                              </a:ext>
+                            </a:extLst>
+                          </a:blip>
+                          <a:stretch>
+                            <a:fillRect/>
+                          </a:stretch>
+                        </pic:blipFill>
+                        <pic:spPr>
+                          <a:xfrm>
+                            <a:off x="0" y="0"/>
+                            <a:ext cx="2600325" cy="1257300"/>
+                          </a:xfrm>
+                          <a:prstGeom prst="rect">
+                            <a:avLst/>
+                          </a:prstGeom>
+                        </pic:spPr>
+                      </pic:pic>
+                    </a:graphicData>
+                  </a:graphic>
+                </wp:anchor>
+              </w:drawing>
+            </w:r>
+          </w:p>
+        </w:tc>
+      </w:tr>
+      <w:tr>
+        <w:tc>
+          <w:tcPr>
+            <w:tcW w:w="1434" w:type="dxa"/>
+          </w:tcPr>
+          <w:p>
+            <w:r>
+              <w:t>R1</w:t>
+            </w:r>
+          </w:p>
+        </w:tc>
+        <w:tc>
+          <w:tcPr>
+            <w:tcW w:w="7628" w:type="dxa"/>
+          </w:tcPr>
+          <w:p>
+            <w:r>
+              <w:t>Price is staat niet v</w:t>
+            </w:r>
+            <w:r>
+              <w:t>ast</w:t>
+            </w:r>
+          </w:p>
+        </w:tc>
+      </w:tr>
+      <w:tr>
+        <w:tc>
+          <w:tcPr>
+            <w:tcW w:w="1434" w:type="dxa"/>
+          </w:tcPr>
+          <w:p>
+            <w:r>
+              <w:t>Opmerkingen</w:t>
+            </w:r>
+          </w:p>
+        </w:tc>
+        <w:tc>
+          <w:tcPr>
+            <w:tcW w:w="7628" w:type="dxa"/>
+          </w:tcPr>
+          <w:p>
+            <w:pPr>
+              <w:rPr>
+                <w:lang w:val="en-GB"/>
+              </w:rPr>
+            </w:pPr>
+            <w:r>
+              <w:rPr>
+                <w:lang w:val="en-GB"/>
+              </w:rPr>
+              <w:t>Vehicle__</w:t>
+            </w:r>
+            <w:proofErr w:type="spellStart"/>
+            <w:r>
+              <w:rPr>
+                <w:lang w:val="en-GB"/>
+              </w:rPr>
+              <w:t>LicensePlate</w:t>
+            </w:r>
+            <w:proofErr w:type="spellEnd"/>
+            <w:r>
+              <w:rPr>
+                <w:lang w:val="en-GB"/>
+              </w:rPr>
+              <w:t xml:space="preserve"> </w:t>
+            </w:r>
+            <w:r>
+              <w:rPr>
+                <w:lang w:val="en-GB"/>
+              </w:rPr>
+              <w:t xml:space="preserve">is </w:t>
+            </w:r>
+            <w:proofErr w:type="spellStart"/>
+            <w:r>
+              <w:rPr>
+                <w:lang w:val="en-GB"/>
+              </w:rPr>
+              <w:t>een</w:t>
+            </w:r>
+            <w:proofErr w:type="spellEnd"/>
+            <w:r>
+              <w:rPr>
+                <w:lang w:val="en-GB"/>
+              </w:rPr>
+              <w:t xml:space="preserve"> foreign key</w:t>
+            </w:r>
+            <w:r>
+              <w:rPr>
+                <w:lang w:val="en-GB"/>
+              </w:rPr>
+              <w:t xml:space="preserve"> van de table </w:t>
+            </w:r>
+            <w:r>
+              <w:rPr>
+                <w:lang w:val="en-GB"/>
+              </w:rPr>
+              <w:t>Vehicle</w:t>
+            </w:r>
+          </w:p>
+        </w:tc>
+      </w:tr>
+    </w:tbl>
+    <w:p>
+      <w:pPr>
+        <w:rPr>
+          <w:lang w:val="en-GB"/>
+        </w:rPr>
+      </w:pPr>
+    </w:p>
+    <w:p>
+      <w:pPr>
+        <w:rPr>
+          <w:lang w:val="en-GB"/>
+        </w:rPr>
+      </w:pPr>
+    </w:p>
+    <w:p>
+      <w:pPr>
+        <w:rPr>
+          <w:lang w:val="en-GB"/>
+        </w:rPr>
+      </w:pPr>
+    </w:p>
+    <w:p>
+      <w:pPr>
+        <w:rPr>
+          <w:lang w:val="en-GB"/>
+        </w:rPr>
+      </w:pPr>
+    </w:p>
+    <w:p>
+      <w:pPr>
+        <w:rPr>
+          <w:lang w:val="en-GB"/>
+        </w:rPr>
+      </w:pPr>
+    </w:p>
+    <w:p>
+      <w:pPr>
+        <w:rPr>
+          <w:lang w:val="en-GB"/>
+        </w:rPr>
+      </w:pPr>
+    </w:p>
+    <w:p>
+      <w:pPr>
+        <w:rPr>
+          <w:lang w:val="en-GB"/>
+        </w:rPr>
+      </w:pPr>
+    </w:p>
+    <w:p>
+      <w:pPr>
+        <w:pStyle w:val="Kop1"/>
+      </w:pPr>
+      <w:bookmarkStart w:id="22" w:name="_Toc83219280"/>
+      <w:r>
+        <w:t xml:space="preserve">9 </w:t>
+      </w:r>
+      <w:r>
+        <w:t>Functionaliteiten</w:t>
+      </w:r>
+      <w:r>
+        <w:t xml:space="preserve"> </w:t>
+      </w:r>
+      <w:r>
+        <w:t>in</w:t>
+      </w:r>
+      <w:r>
+        <w:t xml:space="preserve"> </w:t>
+      </w:r>
+      <w:r>
+        <w:t>diagrammen</w:t>
+      </w:r>
+      <w:bookmarkEnd w:id="22"/>
+    </w:p>
+    <w:p>
+      <w:r>
+        <w:t>In het functionele ontwerp zijn de gewenste functionaliteiten uitgetekend in een USE-CASE diagram. Het toevoegen van een afspraak aan de kalender kunnen we als volgt schematisch weergeven in een activiteitendiagram:</w:t>
+      </w:r>
+      <w:r>
+        <w:t xml:space="preserve"> </w:t>
+      </w:r>
+    </w:p>
+    <w:p>
+      <w:r>
+        <w:rPr>
+          <w:noProof/>
+        </w:rPr>
+        <w:drawing>
+          <wp:anchor distT="0" distB="0" distL="114300" distR="114300" simplePos="0" relativeHeight="251666432" behindDoc="0" locked="0" layoutInCell="1" allowOverlap="1" wp14:anchorId="63429715" wp14:editId="58E0E5A5">
+            <wp:simplePos x="0" y="0"/>
+            <wp:positionH relativeFrom="column">
+              <wp:posOffset>4129405</wp:posOffset>
+            </wp:positionH>
+            <wp:positionV relativeFrom="paragraph">
+              <wp:posOffset>4445</wp:posOffset>
+            </wp:positionV>
+            <wp:extent cx="2272030" cy="1783715"/>
+            <wp:effectExtent l="0" t="0" r="0" b="6985"/>
+            <wp:wrapSquare wrapText="bothSides"/>
+            <wp:docPr id="14" name="Afbeelding 14"/>
+            <wp:cNvGraphicFramePr>
+              <a:graphicFrameLocks xmlns:a="http://schemas.openxmlformats.org/drawingml/2006/main" noChangeAspect="1"/>
+            </wp:cNvGraphicFramePr>
+            <a:graphic xmlns:a="http://schemas.openxmlformats.org/drawingml/2006/main">
+              <a:graphicData uri="http://schemas.openxmlformats.org/drawingml/2006/picture">
+                <pic:pic xmlns:pic="http://schemas.openxmlformats.org/drawingml/2006/picture">
+                  <pic:nvPicPr>
+                    <pic:cNvPr id="14" name="Afbeelding 14"/>
+                    <pic:cNvPicPr>
+                      <a:picLocks noChangeAspect="1" noChangeArrowheads="1"/>
+                    </pic:cNvPicPr>
+                  </pic:nvPicPr>
+                  <pic:blipFill>
+                    <a:blip r:embed="rId23" cstate="print">
+                      <a:extLst>
+                        <a:ext uri="{28A0092B-C50C-407E-A947-70E740481C1C}">
+                          <a14:useLocalDpi xmlns:a14="http://schemas.microsoft.com/office/drawing/2010/main" val="0"/>
+                        </a:ext>
+                      </a:extLst>
+                    </a:blip>
+                    <a:stretch>
+                      <a:fillRect/>
+                    </a:stretch>
+                  </pic:blipFill>
+                  <pic:spPr bwMode="auto">
+                    <a:xfrm>
+                      <a:off x="0" y="0"/>
+                      <a:ext cx="2272030" cy="1783715"/>
+                    </a:xfrm>
+                    <a:prstGeom prst="rect">
+                      <a:avLst/>
+                    </a:prstGeom>
+                    <a:noFill/>
+                    <a:ln>
+                      <a:noFill/>
+                    </a:ln>
+                  </pic:spPr>
+                </pic:pic>
+              </a:graphicData>
+            </a:graphic>
+          </wp:anchor>
+        </w:drawing>
+      </w:r>
+      <w:r>
+        <w:rPr>
+          <w:noProof/>
+        </w:rPr>
+        <w:drawing>
+          <wp:anchor distT="0" distB="0" distL="114300" distR="114300" simplePos="0" relativeHeight="251665408" behindDoc="0" locked="0" layoutInCell="1" allowOverlap="1" wp14:anchorId="20273E78" wp14:editId="253BCF52">
+            <wp:simplePos x="0" y="0"/>
+            <wp:positionH relativeFrom="column">
+              <wp:posOffset>-588645</wp:posOffset>
+            </wp:positionH>
+            <wp:positionV relativeFrom="paragraph">
+              <wp:posOffset>4445</wp:posOffset>
+            </wp:positionV>
+            <wp:extent cx="2203450" cy="1767693"/>
+            <wp:effectExtent l="0" t="0" r="6350" b="4445"/>
+            <wp:wrapSquare wrapText="bothSides"/>
+            <wp:docPr id="13" name="Afbeelding 13"/>
+            <wp:cNvGraphicFramePr>
+              <a:graphicFrameLocks xmlns:a="http://schemas.openxmlformats.org/drawingml/2006/main" noChangeAspect="1"/>
+            </wp:cNvGraphicFramePr>
+            <a:graphic xmlns:a="http://schemas.openxmlformats.org/drawingml/2006/main">
+              <a:graphicData uri="http://schemas.openxmlformats.org/drawingml/2006/picture">
+                <pic:pic xmlns:pic="http://schemas.openxmlformats.org/drawingml/2006/picture">
+                  <pic:nvPicPr>
+                    <pic:cNvPr id="0" name="Picture 9"/>
+                    <pic:cNvPicPr>
+                      <a:picLocks noChangeAspect="1" noChangeArrowheads="1"/>
+                    </pic:cNvPicPr>
+                  </pic:nvPicPr>
+                  <pic:blipFill>
+                    <a:blip r:embed="rId24" cstate="print">
+                      <a:extLst>
+                        <a:ext uri="{28A0092B-C50C-407E-A947-70E740481C1C}">
+                          <a14:useLocalDpi xmlns:a14="http://schemas.microsoft.com/office/drawing/2010/main" val="0"/>
+                        </a:ext>
+                      </a:extLst>
+                    </a:blip>
+                    <a:srcRect/>
+                    <a:stretch>
+                      <a:fillRect/>
+                    </a:stretch>
+                  </pic:blipFill>
+                  <pic:spPr bwMode="auto">
+                    <a:xfrm>
+                      <a:off x="0" y="0"/>
+                      <a:ext cx="2203450" cy="1767693"/>
+                    </a:xfrm>
+                    <a:prstGeom prst="rect">
+                      <a:avLst/>
+                    </a:prstGeom>
+                    <a:noFill/>
+                    <a:ln>
+                      <a:noFill/>
+                    </a:ln>
+                  </pic:spPr>
+                </pic:pic>
+              </a:graphicData>
+            </a:graphic>
+          </wp:anchor>
+        </w:drawing>
+      </w:r>
+      <w:r>
+        <w:rPr>
+          <w:noProof/>
+        </w:rPr>
+        <w:drawing>
+          <wp:inline distT="0" distB="0" distL="0" distR="0" wp14:anchorId="6E6CD163" wp14:editId="3A98143B">
+            <wp:extent cx="2273300" cy="1784145"/>
+            <wp:effectExtent l="0" t="0" r="0" b="6985"/>
+            <wp:docPr id="15" name="Afbeelding 15"/>
+            <wp:cNvGraphicFramePr>
+              <a:graphicFrameLocks xmlns:a="http://schemas.openxmlformats.org/drawingml/2006/main" noChangeAspect="1"/>
+            </wp:cNvGraphicFramePr>
+            <a:graphic xmlns:a="http://schemas.openxmlformats.org/drawingml/2006/main">
+              <a:graphicData uri="http://schemas.openxmlformats.org/drawingml/2006/picture">
+                <pic:pic xmlns:pic="http://schemas.openxmlformats.org/drawingml/2006/picture">
+                  <pic:nvPicPr>
+                    <pic:cNvPr id="0" name="Picture 10"/>
+                    <pic:cNvPicPr>
+                      <a:picLocks noChangeAspect="1" noChangeArrowheads="1"/>
+                    </pic:cNvPicPr>
+                  </pic:nvPicPr>
+                  <pic:blipFill>
+                    <a:blip r:embed="rId25" cstate="print">
+                      <a:extLst>
+                        <a:ext uri="{28A0092B-C50C-407E-A947-70E740481C1C}">
+                          <a14:useLocalDpi xmlns:a14="http://schemas.microsoft.com/office/drawing/2010/main" val="0"/>
+                        </a:ext>
+                      </a:extLst>
+                    </a:blip>
+                    <a:srcRect/>
+                    <a:stretch>
+                      <a:fillRect/>
+                    </a:stretch>
+                  </pic:blipFill>
+                  <pic:spPr bwMode="auto">
+                    <a:xfrm>
+                      <a:off x="0" y="0"/>
+                      <a:ext cx="2283196" cy="1791912"/>
+                    </a:xfrm>
+                    <a:prstGeom prst="rect">
+                      <a:avLst/>
+                    </a:prstGeom>
+                    <a:noFill/>
+                    <a:ln>
+                      <a:noFill/>
+                    </a:ln>
+                  </pic:spPr>
+                </pic:pic>
+              </a:graphicData>
+            </a:graphic>
+          </wp:inline>
+        </w:drawing>
+      </w:r>
+      <w:r>
+        <w:t>w</w:t>
+      </w:r>
+    </w:p>
+    <w:p>
+      <w:r>
+        <w:br w:type="page"/>
+      </w:r>
+    </w:p>
+    <w:p>
+      <w:pPr>
+        <w:pStyle w:val="Kop1"/>
+      </w:pPr>
+      <w:bookmarkStart w:id="23" w:name="_Toc83219281"/>
+      <w:r>
+        <w:t>10 Bijlagen</w:t>
+      </w:r>
+      <w:bookmarkEnd w:id="23"/>
+    </w:p>
+    <w:p>
+      <w:pPr>
+        <w:pStyle w:val="Kop2"/>
+      </w:pPr>
+      <w:bookmarkStart w:id="24" w:name="_Toc83219282"/>
+      <w:r>
+        <w:t>10.1 Scherma</w:t>
+      </w:r>
+      <w:r>
+        <w:t>fbeeldingen</w:t>
+      </w:r>
+      <w:bookmarkEnd w:id="24"/>
+    </w:p>
+    <w:p>
+      <w:bookmarkStart w:id="25" w:name="_Toc83219283"/>
+      <w:r>
+        <w:t>Home</w:t>
+      </w:r>
+      <w:bookmarkEnd w:id="25"/>
+    </w:p>
+    <w:p>
+      <w:bookmarkStart w:id="26" w:name="_Toc83219284"/>
+      <w:r>
+        <w:t>Beheer ingelogd</w:t>
+      </w:r>
+      <w:bookmarkEnd w:id="26"/>
+    </w:p>
+    <w:p>
+      <w:bookmarkStart w:id="27" w:name="_Toc83219285"/>
+      <w:r>
+        <w:t>Klantenpaneel</w:t>
+      </w:r>
+      <w:bookmarkEnd w:id="27"/>
+    </w:p>
+    <w:p>
+      <w:bookmarkStart w:id="28" w:name="_Toc83219286"/>
+      <w:r>
+        <w:t>Agenda</w:t>
+      </w:r>
+      <w:bookmarkEnd w:id="28"/>
+    </w:p>
+    <w:p>
+      <w:bookmarkStart w:id="29" w:name="_Toc83219287"/>
+      <w:r>
+        <w:t>Inlogscherm</w:t>
+      </w:r>
+      <w:bookmarkEnd w:id="29"/>
+      <w:r>
+        <w:br w:type="page"/>
+      </w:r>
+    </w:p>
+    <w:p>
+      <w:pPr>
+        <w:pStyle w:val="Kop1"/>
+      </w:pPr>
+      <w:bookmarkStart w:id="30" w:name="_Toc83219288"/>
+      <w:r>
+        <w:t>11</w:t>
+      </w:r>
+      <w:r>
+        <w:t xml:space="preserve"> Bronnen en bestanden</w:t>
+      </w:r>
+      <w:bookmarkEnd w:id="30"/>
+    </w:p>
+    <w:p>
+      <w:r>
+        <w:object w:dxaOrig="1538" w:dyaOrig="993" w14:anchorId="30A85B8C">
+          <v:shape id="_x0000_i1027" type="#_x0000_t75" style="width:76.9pt;height:49.65pt" o:ole="">
+            <v:imagedata r:id="rId26" o:title=""/>
+          </v:shape>
+          <o:OLEObject Type="Embed" ProgID="Package" ShapeID="_x0000_i1027" DrawAspect="Icon" ObjectID="_1693832059" r:id="rId27"/>
+        </w:object>
+      </w:r>
+      <w:r>
         <w:object w:dxaOrig="1538" w:dyaOrig="993" w14:anchorId="65229F08">
-          <v:shape id="_x0000_i1052" type="#_x0000_t75" style="width:76.9pt;height:49.65pt" o:ole="">
-            <v:imagedata r:id="rId17" o:title=""/>
+          <v:shape id="_x0000_i1028" type="#_x0000_t75" style="width:76.9pt;height:49.65pt" o:ole="">
+            <v:imagedata r:id="rId28" o:title=""/>
           </v:shape>
-          <o:OLEObject Type="Embed" ProgID="Package" ShapeID="_x0000_i1052" DrawAspect="Icon" ObjectID="_1693655626" r:id="rId18"/>
+          <o:OLEObject Type="Embed" ProgID="Package" ShapeID="_x0000_i1028" DrawAspect="Icon" ObjectID="_1693832060" r:id="rId29"/>
         </w:object>
       </w:r>
-      <w:bookmarkStart w:id="19" w:name="_MON_1693655548"/>
-      <w:bookmarkEnd w:id="19"/>
+      <w:bookmarkStart w:id="31" w:name="_MON_1693655548"/>
+      <w:bookmarkEnd w:id="31"/>
       <w:r>
         <w:object w:dxaOrig="1538" w:dyaOrig="993" w14:anchorId="4B9DFE26">
-          <v:shape id="_x0000_i1053" type="#_x0000_t75" style="width:76.9pt;height:49.65pt" o:ole="">
-            <v:imagedata r:id="rId19" o:title=""/>
+          <v:shape id="_x0000_i1029" type="#_x0000_t75" style="width:76.9pt;height:49.65pt" o:ole="">
+            <v:imagedata r:id="rId30" o:title=""/>
           </v:shape>
-          <o:OLEObject Type="Embed" ProgID="Word.Document.12" ShapeID="_x0000_i1053" DrawAspect="Icon" ObjectID="_1693655627" r:id="rId20">
+          <o:OLEObject Type="Embed" ProgID="Word.Document.12" ShapeID="_x0000_i1029" DrawAspect="Icon" ObjectID="_1693832061" r:id="rId31">
             <o:FieldCodes>\s</o:FieldCodes>
           </o:OLEObject>
         </w:object>
       </w:r>
       <w:r>
         <w:object w:dxaOrig="1538" w:dyaOrig="993" w14:anchorId="51E43A25">
-          <v:shape id="_x0000_i1056" type="#_x0000_t75" style="width:76.9pt;height:49.65pt" o:ole="">
-            <v:imagedata r:id="rId21" o:title=""/>
+          <v:shape id="_x0000_i1030" type="#_x0000_t75" style="width:76.9pt;height:49.65pt" o:ole="">
+            <v:imagedata r:id="rId32" o:title=""/>
           </v:shape>
-          <o:OLEObject Type="Embed" ProgID="Excel.Sheet.12" ShapeID="_x0000_i1056" DrawAspect="Icon" ObjectID="_1693655628" r:id="rId22"/>
+          <o:OLEObject Type="Embed" ProgID="Excel.Sheet.12" ShapeID="_x0000_i1030" DrawAspect="Icon" ObjectID="_1693832062" r:id="rId33"/>
         </w:object>
       </w:r>
       <w:r>
         <w:object w:dxaOrig="1538" w:dyaOrig="993" w14:anchorId="18B973D6">
-          <v:shape id="_x0000_i1055" type="#_x0000_t75" style="width:76.9pt;height:49.65pt" o:ole="">
-            <v:imagedata r:id="rId23" o:title=""/>
+          <v:shape id="_x0000_i1031" type="#_x0000_t75" style="width:76.9pt;height:49.65pt" o:ole="">
+            <v:imagedata r:id="rId34" o:title=""/>
           </v:shape>
-          <o:OLEObject Type="Embed" ProgID="Visio.Drawing.15" ShapeID="_x0000_i1055" DrawAspect="Icon" ObjectID="_1693655629" r:id="rId24"/>
+          <o:OLEObject Type="Embed" ProgID="Visio.Drawing.15" ShapeID="_x0000_i1031" DrawAspect="Icon" ObjectID="_1693832063" r:id="rId35"/>
         </w:object>
       </w:r>
-      <w:bookmarkStart w:id="20" w:name="_MON_1693655555"/>
-      <w:bookmarkEnd w:id="20"/>
+      <w:bookmarkStart w:id="32" w:name="_MON_1693655555"/>
+      <w:bookmarkEnd w:id="32"/>
       <w:r>
         <w:object w:dxaOrig="1538" w:dyaOrig="993" w14:anchorId="7DBB256A">
-          <v:shape id="_x0000_i1054" type="#_x0000_t75" style="width:76.9pt;height:49.65pt" o:ole="">
-            <v:imagedata r:id="rId25" o:title=""/>
+          <v:shape id="_x0000_i1032" type="#_x0000_t75" style="width:76.9pt;height:49.65pt" o:ole="">
+            <v:imagedata r:id="rId36" o:title=""/>
           </v:shape>
-          <o:OLEObject Type="Embed" ProgID="Word.Document.12" ShapeID="_x0000_i1054" DrawAspect="Icon" ObjectID="_1693655630" r:id="rId26">
+          <o:OLEObject Type="Embed" ProgID="Word.Document.12" ShapeID="_x0000_i1032" DrawAspect="Icon" ObjectID="_1693832064" r:id="rId37">
             <o:FieldCodes>\s</o:FieldCodes>
           </o:OLEObject>
         </w:object>
       </w:r>
     </w:p>
     <w:sectPr>
-      <w:headerReference w:type="default" r:id="rId27"/>
-      <w:footerReference w:type="default" r:id="rId28"/>
+      <w:headerReference w:type="default" r:id="rId38"/>
+      <w:footerReference w:type="default" r:id="rId39"/>
       <w:pgSz w:w="11906" w:h="16838"/>
       <w:pgMar w:top="1417" w:right="1417" w:bottom="1417" w:left="1417" w:header="708" w:footer="708" w:gutter="0"/>
       <w:pgNumType w:start="0"/>
@@ -6583,7 +8800,7 @@
   <w:style w:type="paragraph" w:default="1" w:styleId="Standaard">
     <w:name w:val="Normal"/>
     <w:qFormat/>
-    <w:rsid w:val="008E6135"/>
+    <w:rsid w:val="00A20764"/>
   </w:style>
   <w:style w:type="paragraph" w:styleId="Kop1">
     <w:name w:val="heading 1"/>
@@ -6628,9 +8845,32 @@
       <w:szCs w:val="26"/>
     </w:rPr>
   </w:style>
+  <w:style w:type="paragraph" w:styleId="Kop3">
+    <w:name w:val="heading 3"/>
+    <w:basedOn w:val="Standaard"/>
+    <w:next w:val="Standaard"/>
+    <w:link w:val="Kop3Char"/>
+    <w:uiPriority w:val="9"/>
+    <w:unhideWhenUsed/>
+    <w:qFormat/>
+    <w:rsid w:val="00A314B9"/>
+    <w:pPr>
+      <w:keepNext/>
+      <w:keepLines/>
+      <w:spacing w:before="40" w:after="0"/>
+      <w:outlineLvl w:val="2"/>
+    </w:pPr>
+    <w:rPr>
+      <w:rFonts w:asciiTheme="majorHAnsi" w:eastAsiaTheme="majorEastAsia" w:hAnsiTheme="majorHAnsi" w:cstheme="majorBidi"/>
+      <w:color w:val="1F3763" w:themeColor="accent1" w:themeShade="7F"/>
+      <w:sz w:val="24"/>
+      <w:szCs w:val="24"/>
+    </w:rPr>
+  </w:style>
   <w:style w:type="character" w:default="1" w:styleId="Standaardalinea-lettertype">
     <w:name w:val="Default Paragraph Font"/>
     <w:uiPriority w:val="1"/>
+    <w:semiHidden/>
     <w:unhideWhenUsed/>
   </w:style>
   <w:style w:type="table" w:default="1" w:styleId="Standaardtabel">
@@ -6911,6 +9151,32 @@
       </w:rPr>
     </w:tblStylePr>
   </w:style>
+  <w:style w:type="character" w:customStyle="1" w:styleId="Kop3Char">
+    <w:name w:val="Kop 3 Char"/>
+    <w:basedOn w:val="Standaardalinea-lettertype"/>
+    <w:link w:val="Kop3"/>
+    <w:uiPriority w:val="9"/>
+    <w:rsid w:val="00A314B9"/>
+    <w:rPr>
+      <w:rFonts w:asciiTheme="majorHAnsi" w:eastAsiaTheme="majorEastAsia" w:hAnsiTheme="majorHAnsi" w:cstheme="majorBidi"/>
+      <w:color w:val="1F3763" w:themeColor="accent1" w:themeShade="7F"/>
+      <w:sz w:val="24"/>
+      <w:szCs w:val="24"/>
+    </w:rPr>
+  </w:style>
+  <w:style w:type="paragraph" w:styleId="Inhopg3">
+    <w:name w:val="toc 3"/>
+    <w:basedOn w:val="Standaard"/>
+    <w:next w:val="Standaard"/>
+    <w:autoRedefine/>
+    <w:uiPriority w:val="39"/>
+    <w:unhideWhenUsed/>
+    <w:rsid w:val="00885B32"/>
+    <w:pPr>
+      <w:spacing w:after="100"/>
+      <w:ind w:left="440"/>
+    </w:pPr>
+  </w:style>
 </w:styles>
 </file>
 
@@ -6999,7 +9265,7 @@
     <w:charset w:val="00"/>
     <w:family w:val="roman"/>
     <w:pitch w:val="variable"/>
-    <w:sig w:usb0="E0002EFF" w:usb1="C000785B" w:usb2="00000009" w:usb3="00000000" w:csb0="000001FF" w:csb1="00000000"/>
+    <w:sig w:usb0="E0002AFF" w:usb1="C0007843" w:usb2="00000009" w:usb3="00000000" w:csb0="000001FF" w:csb1="00000000"/>
   </w:font>
   <w:font w:name="Courier New">
     <w:panose1 w:val="02070309020205020404"/>
@@ -7051,11 +9317,16 @@
     <w:rsidRoot w:val="00860B33"/>
     <w:rsid w:val="00012960"/>
     <w:rsid w:val="000A2F4A"/>
+    <w:rsid w:val="003A52A9"/>
+    <w:rsid w:val="00631393"/>
     <w:rsid w:val="006600E2"/>
+    <w:rsid w:val="006C61E0"/>
     <w:rsid w:val="0070670A"/>
     <w:rsid w:val="008112B6"/>
+    <w:rsid w:val="00830D8E"/>
     <w:rsid w:val="008549DB"/>
     <w:rsid w:val="00860B33"/>
+    <w:rsid w:val="00997A1A"/>
     <w:rsid w:val="00BD695E"/>
     <w:rsid w:val="00C12978"/>
     <w:rsid w:val="00CE4C11"/>

</xml_diff>

<commit_message>
[+] Added voertuig verwijderen diagram
</commit_message>
<xml_diff>
--- a/Documentatie/Technisch Ontwerp.docx
+++ b/Documentatie/Technisch Ontwerp.docx
@@ -254,7 +254,7 @@
                                   <w:tag w:val=""/>
                                   <w:id w:val="197127006"/>
                                   <w:dataBinding w:prefixMappings="xmlns:ns0='http://schemas.microsoft.com/office/2006/coverPageProps' " w:xpath="/ns0:CoverPageProperties[1]/ns0:PublishDate[1]" w:storeItemID="{55AF091B-3C7A-41E3-B477-F2FDAA23CFDA}"/>
-                                  <w:date w:fullDate="2021-09-06T00:00:00Z">
+                                  <w:date w:fullDate="2021-09-15T00:00:00Z">
                                     <w:dateFormat w:val="d MMMM yyyy"/>
                                     <w:lid w:val="nl-NL"/>
                                     <w:storeMappedDataAs w:val="dateTime"/>
@@ -282,7 +282,16 @@
                                         <w:sz w:val="28"/>
                                         <w:szCs w:val="28"/>
                                       </w:rPr>
-                                      <w:t>6 september 2021</w:t>
+                                      <w:t>15</w:t>
+                                    </w:r>
+                                    <w:r>
+                                      <w:rPr>
+                                        <w:caps/>
+                                        <w:color w:val="4472C4" w:themeColor="accent1"/>
+                                        <w:sz w:val="28"/>
+                                        <w:szCs w:val="28"/>
+                                      </w:rPr>
+                                      <w:t xml:space="preserve"> september 2021</w:t>
                                     </w:r>
                                   </w:p>
                                 </w:sdtContent>
@@ -458,7 +467,13 @@
                                         <w:rPr>
                                           <w:color w:val="4472C4" w:themeColor="accent1"/>
                                         </w:rPr>
-                                        <w:t>7-9-2021</w:t>
+                                        <w:t>15</w:t>
+                                      </w:r>
+                                      <w:r>
+                                        <w:rPr>
+                                          <w:color w:val="4472C4" w:themeColor="accent1"/>
+                                        </w:rPr>
+                                        <w:t>-9-2021</w:t>
                                       </w:r>
                                     </w:p>
                                   </w:tc>
@@ -507,13 +522,7 @@
                                         <w:rPr>
                                           <w:color w:val="4472C4" w:themeColor="accent1"/>
                                         </w:rPr>
-                                        <w:t>0.</w:t>
-                                      </w:r>
-                                      <w:r>
-                                        <w:rPr>
-                                          <w:color w:val="4472C4" w:themeColor="accent1"/>
-                                        </w:rPr>
-                                        <w:t>3</w:t>
+                                        <w:t>1.0</w:t>
                                       </w:r>
                                     </w:p>
                                   </w:tc>
@@ -569,7 +578,7 @@
                             <w:tag w:val=""/>
                             <w:id w:val="197127006"/>
                             <w:dataBinding w:prefixMappings="xmlns:ns0='http://schemas.microsoft.com/office/2006/coverPageProps' " w:xpath="/ns0:CoverPageProperties[1]/ns0:PublishDate[1]" w:storeItemID="{55AF091B-3C7A-41E3-B477-F2FDAA23CFDA}"/>
-                            <w:date w:fullDate="2021-09-06T00:00:00Z">
+                            <w:date w:fullDate="2021-09-15T00:00:00Z">
                               <w:dateFormat w:val="d MMMM yyyy"/>
                               <w:lid w:val="nl-NL"/>
                               <w:storeMappedDataAs w:val="dateTime"/>
@@ -597,7 +606,16 @@
                                   <w:sz w:val="28"/>
                                   <w:szCs w:val="28"/>
                                 </w:rPr>
-                                <w:t>6 september 2021</w:t>
+                                <w:t>15</w:t>
+                              </w:r>
+                              <w:r>
+                                <w:rPr>
+                                  <w:caps/>
+                                  <w:color w:val="4472C4" w:themeColor="accent1"/>
+                                  <w:sz w:val="28"/>
+                                  <w:szCs w:val="28"/>
+                                </w:rPr>
+                                <w:t xml:space="preserve"> september 2021</w:t>
                               </w:r>
                             </w:p>
                           </w:sdtContent>
@@ -773,7 +791,13 @@
                                   <w:rPr>
                                     <w:color w:val="4472C4" w:themeColor="accent1"/>
                                   </w:rPr>
-                                  <w:t>7-9-2021</w:t>
+                                  <w:t>15</w:t>
+                                </w:r>
+                                <w:r>
+                                  <w:rPr>
+                                    <w:color w:val="4472C4" w:themeColor="accent1"/>
+                                  </w:rPr>
+                                  <w:t>-9-2021</w:t>
                                 </w:r>
                               </w:p>
                             </w:tc>
@@ -822,13 +846,7 @@
                                   <w:rPr>
                                     <w:color w:val="4472C4" w:themeColor="accent1"/>
                                   </w:rPr>
-                                  <w:t>0.</w:t>
-                                </w:r>
-                                <w:r>
-                                  <w:rPr>
-                                    <w:color w:val="4472C4" w:themeColor="accent1"/>
-                                  </w:rPr>
-                                  <w:t>3</w:t>
+                                  <w:t>1.0</w:t>
                                 </w:r>
                               </w:p>
                             </w:tc>
@@ -3653,10 +3671,10 @@
             <v:path o:extrusionok="f" gradientshapeok="t" o:connecttype="rect"/>
             <o:lock v:ext="edit" aspectratio="t"/>
           </v:shapetype>
-          <v:shape id="_x0000_i1025" type="#_x0000_t75" style="width:66.35pt;height:41.95pt" o:ole="">
+          <v:shape id="_x0000_i1477" type="#_x0000_t75" style="width:66.35pt;height:41.95pt" o:ole="">
             <v:imagedata r:id="rId11" o:title=""/>
           </v:shape>
-          <o:OLEObject Type="Embed" ProgID="Excel.Sheet.12" ShapeID="_x0000_i1025" DrawAspect="Icon" ObjectID="_1693832057" r:id="rId12"/>
+          <o:OLEObject Type="Embed" ProgID="Excel.Sheet.12" ShapeID="_x0000_i1477" DrawAspect="Icon" ObjectID="_1693893431" r:id="rId12"/>
         </w:object>
       </w:r>
       <w:r>
@@ -3672,10 +3690,10 @@
           <w:iCs/>
         </w:rPr>
         <w:object w:dxaOrig="1538" w:dyaOrig="993" w14:anchorId="61837E3A">
-          <v:shape id="_x0000_i1026" type="#_x0000_t75" style="width:64.5pt;height:41.95pt" o:ole="">
+          <v:shape id="_x0000_i1478" type="#_x0000_t75" style="width:64.5pt;height:41.95pt" o:ole="">
             <v:imagedata r:id="rId13" o:title=""/>
           </v:shape>
-          <o:OLEObject Type="Embed" ProgID="Package" ShapeID="_x0000_i1026" DrawAspect="Icon" ObjectID="_1693832058" r:id="rId14"/>
+          <o:OLEObject Type="Embed" ProgID="Package" ShapeID="_x0000_i1478" DrawAspect="Icon" ObjectID="_1693893432" r:id="rId14"/>
         </w:object>
       </w:r>
     </w:p>
@@ -5215,13 +5233,13 @@
           <w:noProof/>
         </w:rPr>
         <w:drawing>
-          <wp:anchor distT="0" distB="0" distL="114300" distR="114300" simplePos="0" relativeHeight="251660288" behindDoc="0" locked="0" layoutInCell="1" allowOverlap="1" wp14:anchorId="2AB8535D" wp14:editId="2DC81FFE">
+          <wp:anchor distT="0" distB="0" distL="114300" distR="114300" simplePos="0" relativeHeight="251660288" behindDoc="0" locked="0" layoutInCell="1" allowOverlap="1" wp14:anchorId="2AB8535D" wp14:editId="34EA9229">
             <wp:simplePos x="0" y="0"/>
             <wp:positionH relativeFrom="column">
               <wp:posOffset>-699135</wp:posOffset>
             </wp:positionH>
             <wp:positionV relativeFrom="paragraph">
-              <wp:posOffset>251764</wp:posOffset>
+              <wp:posOffset>251460</wp:posOffset>
             </wp:positionV>
             <wp:extent cx="7148888" cy="2252152"/>
             <wp:effectExtent l="0" t="0" r="0" b="0"/>
@@ -6645,6 +6663,133 @@
           <w:noProof/>
         </w:rPr>
         <w:drawing>
+          <wp:anchor distT="0" distB="0" distL="114300" distR="114300" simplePos="0" relativeHeight="251669504" behindDoc="0" locked="0" layoutInCell="1" allowOverlap="1" wp14:anchorId="18B4F937" wp14:editId="5BF6A317">
+            <wp:simplePos x="0" y="0"/>
+            <wp:positionH relativeFrom="column">
+              <wp:posOffset>-423545</wp:posOffset>
+            </wp:positionH>
+            <wp:positionV relativeFrom="paragraph">
+              <wp:posOffset>1985645</wp:posOffset>
+            </wp:positionV>
+            <wp:extent cx="1781175" cy="3502660"/>
+            <wp:effectExtent l="0" t="0" r="9525" b="2540"/>
+            <wp:wrapSquare wrapText="bothSides"/>
+            <wp:docPr id="9" name="Afbeelding 9"/>
+            <wp:cNvGraphicFramePr>
+              <a:graphicFrameLocks xmlns:a="http://schemas.openxmlformats.org/drawingml/2006/main" noChangeAspect="1"/>
+            </wp:cNvGraphicFramePr>
+            <a:graphic xmlns:a="http://schemas.openxmlformats.org/drawingml/2006/main">
+              <a:graphicData uri="http://schemas.openxmlformats.org/drawingml/2006/picture">
+                <pic:pic xmlns:pic="http://schemas.openxmlformats.org/drawingml/2006/picture">
+                  <pic:nvPicPr>
+                    <pic:cNvPr id="9" name="Afbeelding 9"/>
+                    <pic:cNvPicPr>
+                      <a:picLocks noChangeAspect="1" noChangeArrowheads="1"/>
+                    </pic:cNvPicPr>
+                  </pic:nvPicPr>
+                  <pic:blipFill>
+                    <a:blip r:embed="rId23" cstate="print">
+                      <a:extLst>
+                        <a:ext uri="{28A0092B-C50C-407E-A947-70E740481C1C}">
+                          <a14:useLocalDpi xmlns:a14="http://schemas.microsoft.com/office/drawing/2010/main" val="0"/>
+                        </a:ext>
+                      </a:extLst>
+                    </a:blip>
+                    <a:stretch>
+                      <a:fillRect/>
+                    </a:stretch>
+                  </pic:blipFill>
+                  <pic:spPr bwMode="auto">
+                    <a:xfrm>
+                      <a:off x="0" y="0"/>
+                      <a:ext cx="1781175" cy="3502660"/>
+                    </a:xfrm>
+                    <a:prstGeom prst="rect">
+                      <a:avLst/>
+                    </a:prstGeom>
+                    <a:noFill/>
+                    <a:ln>
+                      <a:noFill/>
+                    </a:ln>
+                  </pic:spPr>
+                </pic:pic>
+              </a:graphicData>
+            </a:graphic>
+            <wp14:sizeRelH relativeFrom="margin">
+              <wp14:pctWidth>0</wp14:pctWidth>
+            </wp14:sizeRelH>
+            <wp14:sizeRelV relativeFrom="margin">
+              <wp14:pctHeight>0</wp14:pctHeight>
+            </wp14:sizeRelV>
+          </wp:anchor>
+        </w:drawing>
+      </w:r>
+      <w:r>
+        <w:rPr>
+          <w:noProof/>
+        </w:rPr>
+        <w:drawing>
+          <wp:anchor distT="0" distB="0" distL="114300" distR="114300" simplePos="0" relativeHeight="251673600" behindDoc="0" locked="0" layoutInCell="1" allowOverlap="1" wp14:anchorId="2072A704" wp14:editId="285EED32">
+            <wp:simplePos x="0" y="0"/>
+            <wp:positionH relativeFrom="margin">
+              <wp:posOffset>4182718</wp:posOffset>
+            </wp:positionH>
+            <wp:positionV relativeFrom="paragraph">
+              <wp:posOffset>1918970</wp:posOffset>
+            </wp:positionV>
+            <wp:extent cx="2203450" cy="1767693"/>
+            <wp:effectExtent l="0" t="0" r="6350" b="4445"/>
+            <wp:wrapSquare wrapText="bothSides"/>
+            <wp:docPr id="16" name="Afbeelding 16"/>
+            <wp:cNvGraphicFramePr>
+              <a:graphicFrameLocks xmlns:a="http://schemas.openxmlformats.org/drawingml/2006/main" noChangeAspect="1"/>
+            </wp:cNvGraphicFramePr>
+            <a:graphic xmlns:a="http://schemas.openxmlformats.org/drawingml/2006/main">
+              <a:graphicData uri="http://schemas.openxmlformats.org/drawingml/2006/picture">
+                <pic:pic xmlns:pic="http://schemas.openxmlformats.org/drawingml/2006/picture">
+                  <pic:nvPicPr>
+                    <pic:cNvPr id="0" name="Picture 9"/>
+                    <pic:cNvPicPr>
+                      <a:picLocks noChangeAspect="1" noChangeArrowheads="1"/>
+                    </pic:cNvPicPr>
+                  </pic:nvPicPr>
+                  <pic:blipFill>
+                    <a:blip r:embed="rId24" cstate="print">
+                      <a:extLst>
+                        <a:ext uri="{28A0092B-C50C-407E-A947-70E740481C1C}">
+                          <a14:useLocalDpi xmlns:a14="http://schemas.microsoft.com/office/drawing/2010/main" val="0"/>
+                        </a:ext>
+                      </a:extLst>
+                    </a:blip>
+                    <a:srcRect/>
+                    <a:stretch>
+                      <a:fillRect/>
+                    </a:stretch>
+                  </pic:blipFill>
+                  <pic:spPr bwMode="auto">
+                    <a:xfrm>
+                      <a:off x="0" y="0"/>
+                      <a:ext cx="2203450" cy="1767693"/>
+                    </a:xfrm>
+                    <a:prstGeom prst="rect">
+                      <a:avLst/>
+                    </a:prstGeom>
+                    <a:noFill/>
+                    <a:ln>
+                      <a:noFill/>
+                    </a:ln>
+                  </pic:spPr>
+                </pic:pic>
+              </a:graphicData>
+            </a:graphic>
+          </wp:anchor>
+        </w:drawing>
+      </w:r>
+      <w:r>
+        <w:rPr>
+          <w:noProof/>
+        </w:rPr>
+        <w:drawing>
           <wp:anchor distT="0" distB="0" distL="114300" distR="114300" simplePos="0" relativeHeight="251666432" behindDoc="0" locked="0" layoutInCell="1" allowOverlap="1" wp14:anchorId="63429715" wp14:editId="58E0E5A5">
             <wp:simplePos x="0" y="0"/>
             <wp:positionH relativeFrom="column">
@@ -6670,7 +6815,7 @@
                     </pic:cNvPicPr>
                   </pic:nvPicPr>
                   <pic:blipFill>
-                    <a:blip r:embed="rId23" cstate="print">
+                    <a:blip r:embed="rId25" cstate="print">
                       <a:extLst>
                         <a:ext uri="{28A0092B-C50C-407E-A947-70E740481C1C}">
                           <a14:useLocalDpi xmlns:a14="http://schemas.microsoft.com/office/drawing/2010/main" val="0"/>
@@ -6783,7 +6928,7 @@
                     </pic:cNvPicPr>
                   </pic:nvPicPr>
                   <pic:blipFill>
-                    <a:blip r:embed="rId25" cstate="print">
+                    <a:blip r:embed="rId26" cstate="print">
                       <a:extLst>
                         <a:ext uri="{28A0092B-C50C-407E-A947-70E740481C1C}">
                           <a14:useLocalDpi xmlns:a14="http://schemas.microsoft.com/office/drawing/2010/main" val="0"/>
@@ -6814,11 +6959,69 @@
           </wp:inline>
         </w:drawing>
       </w:r>
-      <w:r>
-        <w:t>w</w:t>
-      </w:r>
     </w:p>
     <w:p>
+      <w:r>
+        <w:rPr>
+          <w:noProof/>
+        </w:rPr>
+        <w:drawing>
+          <wp:anchor distT="0" distB="0" distL="114300" distR="114300" simplePos="0" relativeHeight="251671552" behindDoc="0" locked="0" layoutInCell="1" allowOverlap="1" wp14:anchorId="2E3EC961" wp14:editId="3C9A7281">
+            <wp:simplePos x="0" y="0"/>
+            <wp:positionH relativeFrom="margin">
+              <wp:align>center</wp:align>
+            </wp:positionH>
+            <wp:positionV relativeFrom="paragraph">
+              <wp:posOffset>13335</wp:posOffset>
+            </wp:positionV>
+            <wp:extent cx="2203450" cy="1767693"/>
+            <wp:effectExtent l="0" t="0" r="6350" b="4445"/>
+            <wp:wrapSquare wrapText="bothSides"/>
+            <wp:docPr id="11" name="Afbeelding 11"/>
+            <wp:cNvGraphicFramePr>
+              <a:graphicFrameLocks xmlns:a="http://schemas.openxmlformats.org/drawingml/2006/main" noChangeAspect="1"/>
+            </wp:cNvGraphicFramePr>
+            <a:graphic xmlns:a="http://schemas.openxmlformats.org/drawingml/2006/main">
+              <a:graphicData uri="http://schemas.openxmlformats.org/drawingml/2006/picture">
+                <pic:pic xmlns:pic="http://schemas.openxmlformats.org/drawingml/2006/picture">
+                  <pic:nvPicPr>
+                    <pic:cNvPr id="0" name="Picture 9"/>
+                    <pic:cNvPicPr>
+                      <a:picLocks noChangeAspect="1" noChangeArrowheads="1"/>
+                    </pic:cNvPicPr>
+                  </pic:nvPicPr>
+                  <pic:blipFill>
+                    <a:blip r:embed="rId24" cstate="print">
+                      <a:extLst>
+                        <a:ext uri="{28A0092B-C50C-407E-A947-70E740481C1C}">
+                          <a14:useLocalDpi xmlns:a14="http://schemas.microsoft.com/office/drawing/2010/main" val="0"/>
+                        </a:ext>
+                      </a:extLst>
+                    </a:blip>
+                    <a:srcRect/>
+                    <a:stretch>
+                      <a:fillRect/>
+                    </a:stretch>
+                  </pic:blipFill>
+                  <pic:spPr bwMode="auto">
+                    <a:xfrm>
+                      <a:off x="0" y="0"/>
+                      <a:ext cx="2203450" cy="1767693"/>
+                    </a:xfrm>
+                    <a:prstGeom prst="rect">
+                      <a:avLst/>
+                    </a:prstGeom>
+                    <a:noFill/>
+                    <a:ln>
+                      <a:noFill/>
+                    </a:ln>
+                  </pic:spPr>
+                </pic:pic>
+              </a:graphicData>
+            </a:graphic>
+          </wp:anchor>
+        </w:drawing>
+      </w:r>
       <w:r>
         <w:br w:type="page"/>
       </w:r>
@@ -6901,17 +7104,17 @@
       <w:r>
         <w:object w:dxaOrig="1538" w:dyaOrig="993" w14:anchorId="30A85B8C">
           <v:shape id="_x0000_i1027" type="#_x0000_t75" style="width:76.9pt;height:49.65pt" o:ole="">
-            <v:imagedata r:id="rId26" o:title=""/>
+            <v:imagedata r:id="rId27" o:title=""/>
           </v:shape>
-          <o:OLEObject Type="Embed" ProgID="Package" ShapeID="_x0000_i1027" DrawAspect="Icon" ObjectID="_1693832059" r:id="rId27"/>
+          <o:OLEObject Type="Embed" ProgID="Package" ShapeID="_x0000_i1027" DrawAspect="Icon" ObjectID="_1693893433" r:id="rId28"/>
         </w:object>
       </w:r>
       <w:r>
         <w:object w:dxaOrig="1538" w:dyaOrig="993" w14:anchorId="65229F08">
           <v:shape id="_x0000_i1028" type="#_x0000_t75" style="width:76.9pt;height:49.65pt" o:ole="">
-            <v:imagedata r:id="rId28" o:title=""/>
+            <v:imagedata r:id="rId29" o:title=""/>
           </v:shape>
-          <o:OLEObject Type="Embed" ProgID="Package" ShapeID="_x0000_i1028" DrawAspect="Icon" ObjectID="_1693832060" r:id="rId29"/>
+          <o:OLEObject Type="Embed" ProgID="Package" ShapeID="_x0000_i1028" DrawAspect="Icon" ObjectID="_1693893434" r:id="rId30"/>
         </w:object>
       </w:r>
       <w:bookmarkStart w:id="31" w:name="_MON_1693655548"/>
@@ -6919,9 +7122,9 @@
       <w:r>
         <w:object w:dxaOrig="1538" w:dyaOrig="993" w14:anchorId="4B9DFE26">
           <v:shape id="_x0000_i1029" type="#_x0000_t75" style="width:76.9pt;height:49.65pt" o:ole="">
-            <v:imagedata r:id="rId30" o:title=""/>
+            <v:imagedata r:id="rId31" o:title=""/>
           </v:shape>
-          <o:OLEObject Type="Embed" ProgID="Word.Document.12" ShapeID="_x0000_i1029" DrawAspect="Icon" ObjectID="_1693832061" r:id="rId31">
+          <o:OLEObject Type="Embed" ProgID="Word.Document.12" ShapeID="_x0000_i1029" DrawAspect="Icon" ObjectID="_1693893435" r:id="rId32">
             <o:FieldCodes>\s</o:FieldCodes>
           </o:OLEObject>
         </w:object>
@@ -6929,17 +7132,17 @@
       <w:r>
         <w:object w:dxaOrig="1538" w:dyaOrig="993" w14:anchorId="51E43A25">
           <v:shape id="_x0000_i1030" type="#_x0000_t75" style="width:76.9pt;height:49.65pt" o:ole="">
-            <v:imagedata r:id="rId32" o:title=""/>
+            <v:imagedata r:id="rId33" o:title=""/>
           </v:shape>
-          <o:OLEObject Type="Embed" ProgID="Excel.Sheet.12" ShapeID="_x0000_i1030" DrawAspect="Icon" ObjectID="_1693832062" r:id="rId33"/>
+          <o:OLEObject Type="Embed" ProgID="Excel.Sheet.12" ShapeID="_x0000_i1030" DrawAspect="Icon" ObjectID="_1693893436" r:id="rId34"/>
         </w:object>
       </w:r>
       <w:r>
         <w:object w:dxaOrig="1538" w:dyaOrig="993" w14:anchorId="18B973D6">
           <v:shape id="_x0000_i1031" type="#_x0000_t75" style="width:76.9pt;height:49.65pt" o:ole="">
-            <v:imagedata r:id="rId34" o:title=""/>
+            <v:imagedata r:id="rId35" o:title=""/>
           </v:shape>
-          <o:OLEObject Type="Embed" ProgID="Visio.Drawing.15" ShapeID="_x0000_i1031" DrawAspect="Icon" ObjectID="_1693832063" r:id="rId35"/>
+          <o:OLEObject Type="Embed" ProgID="Visio.Drawing.15" ShapeID="_x0000_i1031" DrawAspect="Icon" ObjectID="_1693893437" r:id="rId36"/>
         </w:object>
       </w:r>
       <w:bookmarkStart w:id="32" w:name="_MON_1693655555"/>
@@ -6947,17 +7150,17 @@
       <w:r>
         <w:object w:dxaOrig="1538" w:dyaOrig="993" w14:anchorId="7DBB256A">
           <v:shape id="_x0000_i1032" type="#_x0000_t75" style="width:76.9pt;height:49.65pt" o:ole="">
-            <v:imagedata r:id="rId36" o:title=""/>
+            <v:imagedata r:id="rId37" o:title=""/>
           </v:shape>
-          <o:OLEObject Type="Embed" ProgID="Word.Document.12" ShapeID="_x0000_i1032" DrawAspect="Icon" ObjectID="_1693832064" r:id="rId37">
+          <o:OLEObject Type="Embed" ProgID="Word.Document.12" ShapeID="_x0000_i1032" DrawAspect="Icon" ObjectID="_1693893438" r:id="rId38">
             <o:FieldCodes>\s</o:FieldCodes>
           </o:OLEObject>
         </w:object>
       </w:r>
     </w:p>
     <w:sectPr>
-      <w:headerReference w:type="default" r:id="rId38"/>
-      <w:footerReference w:type="default" r:id="rId39"/>
+      <w:headerReference w:type="default" r:id="rId39"/>
+      <w:footerReference w:type="default" r:id="rId40"/>
       <w:pgSz w:w="11906" w:h="16838"/>
       <w:pgMar w:top="1417" w:right="1417" w:bottom="1417" w:left="1417" w:header="708" w:footer="708" w:gutter="0"/>
       <w:pgNumType w:start="0"/>
@@ -9316,6 +9519,7 @@
   <w:rsids>
     <w:rsidRoot w:val="00860B33"/>
     <w:rsid w:val="00012960"/>
+    <w:rsid w:val="000761C3"/>
     <w:rsid w:val="000A2F4A"/>
     <w:rsid w:val="003A52A9"/>
     <w:rsid w:val="00631393"/>
@@ -9330,6 +9534,7 @@
     <w:rsid w:val="00BD695E"/>
     <w:rsid w:val="00C12978"/>
     <w:rsid w:val="00CE4C11"/>
+    <w:rsid w:val="00E8089C"/>
   </w:rsids>
   <m:mathPr>
     <m:mathFont m:val="Cambria Math"/>
@@ -9786,6 +9991,18 @@
     <w:name w:val="EE316563A0154F409A06966EB10AF12B"/>
     <w:rsid w:val="00860B33"/>
   </w:style>
+  <w:style w:type="paragraph" w:customStyle="1" w:styleId="8BC0AC2BEEF544619AD774105D4A7B4D">
+    <w:name w:val="8BC0AC2BEEF544619AD774105D4A7B4D"/>
+    <w:rsid w:val="00E8089C"/>
+  </w:style>
+  <w:style w:type="paragraph" w:customStyle="1" w:styleId="69BA2C660E4141C1989F110C77689A53">
+    <w:name w:val="69BA2C660E4141C1989F110C77689A53"/>
+    <w:rsid w:val="00E8089C"/>
+  </w:style>
+  <w:style w:type="paragraph" w:customStyle="1" w:styleId="83CBD9CF600241959A6A2FAC01F20B64">
+    <w:name w:val="83CBD9CF600241959A6A2FAC01F20B64"/>
+    <w:rsid w:val="00E8089C"/>
+  </w:style>
 </w:styles>
 </file>
 
@@ -10093,7 +10310,7 @@
 
 <file path=customXml/item1.xml><?xml version="1.0" encoding="utf-8"?>
 <CoverPageProperties xmlns="http://schemas.microsoft.com/office/2006/coverPageProps">
-  <PublishDate>2021-09-06T00:00:00</PublishDate>
+  <PublishDate>2021-09-15T00:00:00</PublishDate>
   <Abstract/>
   <CompanyAddress>GIETERIJ 200, HENGELO</CompanyAddress>
   <CompanyPhone/>

</xml_diff>

<commit_message>
[/] Changed Technish ontwerp
</commit_message>
<xml_diff>
--- a/Documentatie/Technisch Ontwerp.docx
+++ b/Documentatie/Technisch Ontwerp.docx
@@ -3671,10 +3671,10 @@
             <v:path o:extrusionok="f" gradientshapeok="t" o:connecttype="rect"/>
             <o:lock v:ext="edit" aspectratio="t"/>
           </v:shapetype>
-          <v:shape id="_x0000_i1477" type="#_x0000_t75" style="width:66.35pt;height:41.95pt" o:ole="">
+          <v:shape id="_x0000_i1025" type="#_x0000_t75" style="width:66.35pt;height:41.95pt" o:ole="">
             <v:imagedata r:id="rId11" o:title=""/>
           </v:shape>
-          <o:OLEObject Type="Embed" ProgID="Excel.Sheet.12" ShapeID="_x0000_i1477" DrawAspect="Icon" ObjectID="_1693893431" r:id="rId12"/>
+          <o:OLEObject Type="Embed" ProgID="Excel.Sheet.12" ShapeID="_x0000_i1025" DrawAspect="Icon" ObjectID="_1693905016" r:id="rId12"/>
         </w:object>
       </w:r>
       <w:r>
@@ -3690,10 +3690,10 @@
           <w:iCs/>
         </w:rPr>
         <w:object w:dxaOrig="1538" w:dyaOrig="993" w14:anchorId="61837E3A">
-          <v:shape id="_x0000_i1478" type="#_x0000_t75" style="width:64.5pt;height:41.95pt" o:ole="">
+          <v:shape id="_x0000_i1026" type="#_x0000_t75" style="width:64.5pt;height:41.95pt" o:ole="">
             <v:imagedata r:id="rId13" o:title=""/>
           </v:shape>
-          <o:OLEObject Type="Embed" ProgID="Package" ShapeID="_x0000_i1478" DrawAspect="Icon" ObjectID="_1693893432" r:id="rId14"/>
+          <o:OLEObject Type="Embed" ProgID="Package" ShapeID="_x0000_i1026" DrawAspect="Icon" ObjectID="_1693905017" r:id="rId14"/>
         </w:object>
       </w:r>
     </w:p>
@@ -6658,89 +6658,18 @@
       </w:r>
     </w:p>
     <w:p>
+      <w:pPr>
+        <w:jc w:val="center"/>
+      </w:pPr>
       <w:r>
         <w:rPr>
           <w:noProof/>
         </w:rPr>
         <w:drawing>
-          <wp:anchor distT="0" distB="0" distL="114300" distR="114300" simplePos="0" relativeHeight="251669504" behindDoc="0" locked="0" layoutInCell="1" allowOverlap="1" wp14:anchorId="18B4F937" wp14:editId="5BF6A317">
-            <wp:simplePos x="0" y="0"/>
-            <wp:positionH relativeFrom="column">
-              <wp:posOffset>-423545</wp:posOffset>
-            </wp:positionH>
-            <wp:positionV relativeFrom="paragraph">
-              <wp:posOffset>1985645</wp:posOffset>
-            </wp:positionV>
-            <wp:extent cx="1781175" cy="3502660"/>
-            <wp:effectExtent l="0" t="0" r="9525" b="2540"/>
-            <wp:wrapSquare wrapText="bothSides"/>
-            <wp:docPr id="9" name="Afbeelding 9"/>
-            <wp:cNvGraphicFramePr>
-              <a:graphicFrameLocks xmlns:a="http://schemas.openxmlformats.org/drawingml/2006/main" noChangeAspect="1"/>
-            </wp:cNvGraphicFramePr>
-            <a:graphic xmlns:a="http://schemas.openxmlformats.org/drawingml/2006/main">
-              <a:graphicData uri="http://schemas.openxmlformats.org/drawingml/2006/picture">
-                <pic:pic xmlns:pic="http://schemas.openxmlformats.org/drawingml/2006/picture">
-                  <pic:nvPicPr>
-                    <pic:cNvPr id="9" name="Afbeelding 9"/>
-                    <pic:cNvPicPr>
-                      <a:picLocks noChangeAspect="1" noChangeArrowheads="1"/>
-                    </pic:cNvPicPr>
-                  </pic:nvPicPr>
-                  <pic:blipFill>
-                    <a:blip r:embed="rId23" cstate="print">
-                      <a:extLst>
-                        <a:ext uri="{28A0092B-C50C-407E-A947-70E740481C1C}">
-                          <a14:useLocalDpi xmlns:a14="http://schemas.microsoft.com/office/drawing/2010/main" val="0"/>
-                        </a:ext>
-                      </a:extLst>
-                    </a:blip>
-                    <a:stretch>
-                      <a:fillRect/>
-                    </a:stretch>
-                  </pic:blipFill>
-                  <pic:spPr bwMode="auto">
-                    <a:xfrm>
-                      <a:off x="0" y="0"/>
-                      <a:ext cx="1781175" cy="3502660"/>
-                    </a:xfrm>
-                    <a:prstGeom prst="rect">
-                      <a:avLst/>
-                    </a:prstGeom>
-                    <a:noFill/>
-                    <a:ln>
-                      <a:noFill/>
-                    </a:ln>
-                  </pic:spPr>
-                </pic:pic>
-              </a:graphicData>
-            </a:graphic>
-            <wp14:sizeRelH relativeFrom="margin">
-              <wp14:pctWidth>0</wp14:pctWidth>
-            </wp14:sizeRelH>
-            <wp14:sizeRelV relativeFrom="margin">
-              <wp14:pctHeight>0</wp14:pctHeight>
-            </wp14:sizeRelV>
-          </wp:anchor>
-        </w:drawing>
-      </w:r>
-      <w:r>
-        <w:rPr>
-          <w:noProof/>
-        </w:rPr>
-        <w:drawing>
-          <wp:anchor distT="0" distB="0" distL="114300" distR="114300" simplePos="0" relativeHeight="251673600" behindDoc="0" locked="0" layoutInCell="1" allowOverlap="1" wp14:anchorId="2072A704" wp14:editId="285EED32">
-            <wp:simplePos x="0" y="0"/>
-            <wp:positionH relativeFrom="margin">
-              <wp:posOffset>4182718</wp:posOffset>
-            </wp:positionH>
-            <wp:positionV relativeFrom="paragraph">
-              <wp:posOffset>1918970</wp:posOffset>
-            </wp:positionV>
-            <wp:extent cx="2203450" cy="1767693"/>
-            <wp:effectExtent l="0" t="0" r="6350" b="4445"/>
-            <wp:wrapSquare wrapText="bothSides"/>
-            <wp:docPr id="16" name="Afbeelding 16"/>
+          <wp:inline distT="0" distB="0" distL="0" distR="0" wp14:anchorId="36C7AB68" wp14:editId="30B15BA6">
+            <wp:extent cx="1698260" cy="3337841"/>
+            <wp:effectExtent l="0" t="0" r="0" b="0"/>
+            <wp:docPr id="17" name="Afbeelding 17"/>
             <wp:cNvGraphicFramePr>
               <a:graphicFrameLocks xmlns:a="http://schemas.openxmlformats.org/drawingml/2006/main" noChangeAspect="1"/>
             </wp:cNvGraphicFramePr>
@@ -6754,7 +6683,7 @@
                     </pic:cNvPicPr>
                   </pic:nvPicPr>
                   <pic:blipFill>
-                    <a:blip r:embed="rId24" cstate="print">
+                    <a:blip r:embed="rId23" cstate="print">
                       <a:extLst>
                         <a:ext uri="{28A0092B-C50C-407E-A947-70E740481C1C}">
                           <a14:useLocalDpi xmlns:a14="http://schemas.microsoft.com/office/drawing/2010/main" val="0"/>
@@ -6769,7 +6698,7 @@
                   <pic:spPr bwMode="auto">
                     <a:xfrm>
                       <a:off x="0" y="0"/>
-                      <a:ext cx="2203450" cy="1767693"/>
+                      <a:ext cx="1716944" cy="3374563"/>
                     </a:xfrm>
                     <a:prstGeom prst="rect">
                       <a:avLst/>
@@ -6782,7 +6711,7 @@
                 </pic:pic>
               </a:graphicData>
             </a:graphic>
-          </wp:anchor>
+          </wp:inline>
         </w:drawing>
       </w:r>
       <w:r>
@@ -6790,18 +6719,10 @@
           <w:noProof/>
         </w:rPr>
         <w:drawing>
-          <wp:anchor distT="0" distB="0" distL="114300" distR="114300" simplePos="0" relativeHeight="251666432" behindDoc="0" locked="0" layoutInCell="1" allowOverlap="1" wp14:anchorId="63429715" wp14:editId="58E0E5A5">
-            <wp:simplePos x="0" y="0"/>
-            <wp:positionH relativeFrom="column">
-              <wp:posOffset>4129405</wp:posOffset>
-            </wp:positionH>
-            <wp:positionV relativeFrom="paragraph">
-              <wp:posOffset>4445</wp:posOffset>
-            </wp:positionV>
-            <wp:extent cx="2272030" cy="1783715"/>
-            <wp:effectExtent l="0" t="0" r="0" b="6985"/>
-            <wp:wrapSquare wrapText="bothSides"/>
-            <wp:docPr id="14" name="Afbeelding 14"/>
+          <wp:inline distT="0" distB="0" distL="0" distR="0" wp14:anchorId="78C425AD" wp14:editId="583D60C7">
+            <wp:extent cx="1715201" cy="3371523"/>
+            <wp:effectExtent l="0" t="0" r="0" b="635"/>
+            <wp:docPr id="18" name="Afbeelding 18"/>
             <wp:cNvGraphicFramePr>
               <a:graphicFrameLocks xmlns:a="http://schemas.openxmlformats.org/drawingml/2006/main" noChangeAspect="1"/>
             </wp:cNvGraphicFramePr>
@@ -6809,7 +6730,59 @@
               <a:graphicData uri="http://schemas.openxmlformats.org/drawingml/2006/picture">
                 <pic:pic xmlns:pic="http://schemas.openxmlformats.org/drawingml/2006/picture">
                   <pic:nvPicPr>
-                    <pic:cNvPr id="14" name="Afbeelding 14"/>
+                    <pic:cNvPr id="18" name="Afbeelding 18"/>
+                    <pic:cNvPicPr>
+                      <a:picLocks noChangeAspect="1" noChangeArrowheads="1"/>
+                    </pic:cNvPicPr>
+                  </pic:nvPicPr>
+                  <pic:blipFill>
+                    <a:blip r:embed="rId24" cstate="print">
+                      <a:extLst>
+                        <a:ext uri="{28A0092B-C50C-407E-A947-70E740481C1C}">
+                          <a14:useLocalDpi xmlns:a14="http://schemas.microsoft.com/office/drawing/2010/main" val="0"/>
+                        </a:ext>
+                      </a:extLst>
+                    </a:blip>
+                    <a:stretch>
+                      <a:fillRect/>
+                    </a:stretch>
+                  </pic:blipFill>
+                  <pic:spPr bwMode="auto">
+                    <a:xfrm>
+                      <a:off x="0" y="0"/>
+                      <a:ext cx="1715201" cy="3371523"/>
+                    </a:xfrm>
+                    <a:prstGeom prst="rect">
+                      <a:avLst/>
+                    </a:prstGeom>
+                    <a:noFill/>
+                    <a:ln>
+                      <a:noFill/>
+                    </a:ln>
+                  </pic:spPr>
+                </pic:pic>
+              </a:graphicData>
+            </a:graphic>
+          </wp:inline>
+        </w:drawing>
+      </w:r>
+      <w:r>
+        <w:rPr>
+          <w:noProof/>
+        </w:rPr>
+        <w:drawing>
+          <wp:inline distT="0" distB="0" distL="0" distR="0" wp14:anchorId="61DEE8A2" wp14:editId="24A0A35B">
+            <wp:extent cx="1671968" cy="3371387"/>
+            <wp:effectExtent l="0" t="0" r="4445" b="635"/>
+            <wp:docPr id="7" name="Afbeelding 7"/>
+            <wp:cNvGraphicFramePr>
+              <a:graphicFrameLocks xmlns:a="http://schemas.openxmlformats.org/drawingml/2006/main" noChangeAspect="1"/>
+            </wp:cNvGraphicFramePr>
+            <a:graphic xmlns:a="http://schemas.openxmlformats.org/drawingml/2006/main">
+              <a:graphicData uri="http://schemas.openxmlformats.org/drawingml/2006/picture">
+                <pic:pic xmlns:pic="http://schemas.openxmlformats.org/drawingml/2006/picture">
+                  <pic:nvPicPr>
+                    <pic:cNvPr id="7" name="Afbeelding 7"/>
                     <pic:cNvPicPr>
                       <a:picLocks noChangeAspect="1" noChangeArrowheads="1"/>
                     </pic:cNvPicPr>
@@ -6829,121 +6802,7 @@
                   <pic:spPr bwMode="auto">
                     <a:xfrm>
                       <a:off x="0" y="0"/>
-                      <a:ext cx="2272030" cy="1783715"/>
-                    </a:xfrm>
-                    <a:prstGeom prst="rect">
-                      <a:avLst/>
-                    </a:prstGeom>
-                    <a:noFill/>
-                    <a:ln>
-                      <a:noFill/>
-                    </a:ln>
-                  </pic:spPr>
-                </pic:pic>
-              </a:graphicData>
-            </a:graphic>
-          </wp:anchor>
-        </w:drawing>
-      </w:r>
-      <w:r>
-        <w:rPr>
-          <w:noProof/>
-        </w:rPr>
-        <w:drawing>
-          <wp:anchor distT="0" distB="0" distL="114300" distR="114300" simplePos="0" relativeHeight="251665408" behindDoc="0" locked="0" layoutInCell="1" allowOverlap="1" wp14:anchorId="20273E78" wp14:editId="253BCF52">
-            <wp:simplePos x="0" y="0"/>
-            <wp:positionH relativeFrom="column">
-              <wp:posOffset>-588645</wp:posOffset>
-            </wp:positionH>
-            <wp:positionV relativeFrom="paragraph">
-              <wp:posOffset>4445</wp:posOffset>
-            </wp:positionV>
-            <wp:extent cx="2203450" cy="1767693"/>
-            <wp:effectExtent l="0" t="0" r="6350" b="4445"/>
-            <wp:wrapSquare wrapText="bothSides"/>
-            <wp:docPr id="13" name="Afbeelding 13"/>
-            <wp:cNvGraphicFramePr>
-              <a:graphicFrameLocks xmlns:a="http://schemas.openxmlformats.org/drawingml/2006/main" noChangeAspect="1"/>
-            </wp:cNvGraphicFramePr>
-            <a:graphic xmlns:a="http://schemas.openxmlformats.org/drawingml/2006/main">
-              <a:graphicData uri="http://schemas.openxmlformats.org/drawingml/2006/picture">
-                <pic:pic xmlns:pic="http://schemas.openxmlformats.org/drawingml/2006/picture">
-                  <pic:nvPicPr>
-                    <pic:cNvPr id="0" name="Picture 9"/>
-                    <pic:cNvPicPr>
-                      <a:picLocks noChangeAspect="1" noChangeArrowheads="1"/>
-                    </pic:cNvPicPr>
-                  </pic:nvPicPr>
-                  <pic:blipFill>
-                    <a:blip r:embed="rId24" cstate="print">
-                      <a:extLst>
-                        <a:ext uri="{28A0092B-C50C-407E-A947-70E740481C1C}">
-                          <a14:useLocalDpi xmlns:a14="http://schemas.microsoft.com/office/drawing/2010/main" val="0"/>
-                        </a:ext>
-                      </a:extLst>
-                    </a:blip>
-                    <a:srcRect/>
-                    <a:stretch>
-                      <a:fillRect/>
-                    </a:stretch>
-                  </pic:blipFill>
-                  <pic:spPr bwMode="auto">
-                    <a:xfrm>
-                      <a:off x="0" y="0"/>
-                      <a:ext cx="2203450" cy="1767693"/>
-                    </a:xfrm>
-                    <a:prstGeom prst="rect">
-                      <a:avLst/>
-                    </a:prstGeom>
-                    <a:noFill/>
-                    <a:ln>
-                      <a:noFill/>
-                    </a:ln>
-                  </pic:spPr>
-                </pic:pic>
-              </a:graphicData>
-            </a:graphic>
-          </wp:anchor>
-        </w:drawing>
-      </w:r>
-      <w:r>
-        <w:rPr>
-          <w:noProof/>
-        </w:rPr>
-        <w:drawing>
-          <wp:inline distT="0" distB="0" distL="0" distR="0" wp14:anchorId="6E6CD163" wp14:editId="3A98143B">
-            <wp:extent cx="2273300" cy="1784145"/>
-            <wp:effectExtent l="0" t="0" r="0" b="6985"/>
-            <wp:docPr id="15" name="Afbeelding 15"/>
-            <wp:cNvGraphicFramePr>
-              <a:graphicFrameLocks xmlns:a="http://schemas.openxmlformats.org/drawingml/2006/main" noChangeAspect="1"/>
-            </wp:cNvGraphicFramePr>
-            <a:graphic xmlns:a="http://schemas.openxmlformats.org/drawingml/2006/main">
-              <a:graphicData uri="http://schemas.openxmlformats.org/drawingml/2006/picture">
-                <pic:pic xmlns:pic="http://schemas.openxmlformats.org/drawingml/2006/picture">
-                  <pic:nvPicPr>
-                    <pic:cNvPr id="0" name="Picture 10"/>
-                    <pic:cNvPicPr>
-                      <a:picLocks noChangeAspect="1" noChangeArrowheads="1"/>
-                    </pic:cNvPicPr>
-                  </pic:nvPicPr>
-                  <pic:blipFill>
-                    <a:blip r:embed="rId26" cstate="print">
-                      <a:extLst>
-                        <a:ext uri="{28A0092B-C50C-407E-A947-70E740481C1C}">
-                          <a14:useLocalDpi xmlns:a14="http://schemas.microsoft.com/office/drawing/2010/main" val="0"/>
-                        </a:ext>
-                      </a:extLst>
-                    </a:blip>
-                    <a:srcRect/>
-                    <a:stretch>
-                      <a:fillRect/>
-                    </a:stretch>
-                  </pic:blipFill>
-                  <pic:spPr bwMode="auto">
-                    <a:xfrm>
-                      <a:off x="0" y="0"/>
-                      <a:ext cx="2283196" cy="1791912"/>
+                      <a:ext cx="1671968" cy="3371387"/>
                     </a:xfrm>
                     <a:prstGeom prst="rect">
                       <a:avLst/>
@@ -6962,67 +6821,6 @@
     </w:p>
     <w:p>
       <w:r>
-        <w:rPr>
-          <w:noProof/>
-        </w:rPr>
-        <w:drawing>
-          <wp:anchor distT="0" distB="0" distL="114300" distR="114300" simplePos="0" relativeHeight="251671552" behindDoc="0" locked="0" layoutInCell="1" allowOverlap="1" wp14:anchorId="2E3EC961" wp14:editId="3C9A7281">
-            <wp:simplePos x="0" y="0"/>
-            <wp:positionH relativeFrom="margin">
-              <wp:align>center</wp:align>
-            </wp:positionH>
-            <wp:positionV relativeFrom="paragraph">
-              <wp:posOffset>13335</wp:posOffset>
-            </wp:positionV>
-            <wp:extent cx="2203450" cy="1767693"/>
-            <wp:effectExtent l="0" t="0" r="6350" b="4445"/>
-            <wp:wrapSquare wrapText="bothSides"/>
-            <wp:docPr id="11" name="Afbeelding 11"/>
-            <wp:cNvGraphicFramePr>
-              <a:graphicFrameLocks xmlns:a="http://schemas.openxmlformats.org/drawingml/2006/main" noChangeAspect="1"/>
-            </wp:cNvGraphicFramePr>
-            <a:graphic xmlns:a="http://schemas.openxmlformats.org/drawingml/2006/main">
-              <a:graphicData uri="http://schemas.openxmlformats.org/drawingml/2006/picture">
-                <pic:pic xmlns:pic="http://schemas.openxmlformats.org/drawingml/2006/picture">
-                  <pic:nvPicPr>
-                    <pic:cNvPr id="0" name="Picture 9"/>
-                    <pic:cNvPicPr>
-                      <a:picLocks noChangeAspect="1" noChangeArrowheads="1"/>
-                    </pic:cNvPicPr>
-                  </pic:nvPicPr>
-                  <pic:blipFill>
-                    <a:blip r:embed="rId24" cstate="print">
-                      <a:extLst>
-                        <a:ext uri="{28A0092B-C50C-407E-A947-70E740481C1C}">
-                          <a14:useLocalDpi xmlns:a14="http://schemas.microsoft.com/office/drawing/2010/main" val="0"/>
-                        </a:ext>
-                      </a:extLst>
-                    </a:blip>
-                    <a:srcRect/>
-                    <a:stretch>
-                      <a:fillRect/>
-                    </a:stretch>
-                  </pic:blipFill>
-                  <pic:spPr bwMode="auto">
-                    <a:xfrm>
-                      <a:off x="0" y="0"/>
-                      <a:ext cx="2203450" cy="1767693"/>
-                    </a:xfrm>
-                    <a:prstGeom prst="rect">
-                      <a:avLst/>
-                    </a:prstGeom>
-                    <a:noFill/>
-                    <a:ln>
-                      <a:noFill/>
-                    </a:ln>
-                  </pic:spPr>
-                </pic:pic>
-              </a:graphicData>
-            </a:graphic>
-          </wp:anchor>
-        </w:drawing>
-      </w:r>
-      <w:r>
         <w:br w:type="page"/>
       </w:r>
     </w:p>
@@ -7104,17 +6902,17 @@
       <w:r>
         <w:object w:dxaOrig="1538" w:dyaOrig="993" w14:anchorId="30A85B8C">
           <v:shape id="_x0000_i1027" type="#_x0000_t75" style="width:76.9pt;height:49.65pt" o:ole="">
-            <v:imagedata r:id="rId27" o:title=""/>
+            <v:imagedata r:id="rId26" o:title=""/>
           </v:shape>
-          <o:OLEObject Type="Embed" ProgID="Package" ShapeID="_x0000_i1027" DrawAspect="Icon" ObjectID="_1693893433" r:id="rId28"/>
+          <o:OLEObject Type="Embed" ProgID="Package" ShapeID="_x0000_i1027" DrawAspect="Icon" ObjectID="_1693905018" r:id="rId27"/>
         </w:object>
       </w:r>
       <w:r>
         <w:object w:dxaOrig="1538" w:dyaOrig="993" w14:anchorId="65229F08">
           <v:shape id="_x0000_i1028" type="#_x0000_t75" style="width:76.9pt;height:49.65pt" o:ole="">
-            <v:imagedata r:id="rId29" o:title=""/>
+            <v:imagedata r:id="rId28" o:title=""/>
           </v:shape>
-          <o:OLEObject Type="Embed" ProgID="Package" ShapeID="_x0000_i1028" DrawAspect="Icon" ObjectID="_1693893434" r:id="rId30"/>
+          <o:OLEObject Type="Embed" ProgID="Package" ShapeID="_x0000_i1028" DrawAspect="Icon" ObjectID="_1693905019" r:id="rId29"/>
         </w:object>
       </w:r>
       <w:bookmarkStart w:id="31" w:name="_MON_1693655548"/>
@@ -7122,9 +6920,9 @@
       <w:r>
         <w:object w:dxaOrig="1538" w:dyaOrig="993" w14:anchorId="4B9DFE26">
           <v:shape id="_x0000_i1029" type="#_x0000_t75" style="width:76.9pt;height:49.65pt" o:ole="">
-            <v:imagedata r:id="rId31" o:title=""/>
+            <v:imagedata r:id="rId30" o:title=""/>
           </v:shape>
-          <o:OLEObject Type="Embed" ProgID="Word.Document.12" ShapeID="_x0000_i1029" DrawAspect="Icon" ObjectID="_1693893435" r:id="rId32">
+          <o:OLEObject Type="Embed" ProgID="Word.Document.12" ShapeID="_x0000_i1029" DrawAspect="Icon" ObjectID="_1693905020" r:id="rId31">
             <o:FieldCodes>\s</o:FieldCodes>
           </o:OLEObject>
         </w:object>
@@ -7132,17 +6930,17 @@
       <w:r>
         <w:object w:dxaOrig="1538" w:dyaOrig="993" w14:anchorId="51E43A25">
           <v:shape id="_x0000_i1030" type="#_x0000_t75" style="width:76.9pt;height:49.65pt" o:ole="">
-            <v:imagedata r:id="rId33" o:title=""/>
+            <v:imagedata r:id="rId32" o:title=""/>
           </v:shape>
-          <o:OLEObject Type="Embed" ProgID="Excel.Sheet.12" ShapeID="_x0000_i1030" DrawAspect="Icon" ObjectID="_1693893436" r:id="rId34"/>
+          <o:OLEObject Type="Embed" ProgID="Excel.Sheet.12" ShapeID="_x0000_i1030" DrawAspect="Icon" ObjectID="_1693905021" r:id="rId33"/>
         </w:object>
       </w:r>
       <w:r>
         <w:object w:dxaOrig="1538" w:dyaOrig="993" w14:anchorId="18B973D6">
           <v:shape id="_x0000_i1031" type="#_x0000_t75" style="width:76.9pt;height:49.65pt" o:ole="">
-            <v:imagedata r:id="rId35" o:title=""/>
+            <v:imagedata r:id="rId34" o:title=""/>
           </v:shape>
-          <o:OLEObject Type="Embed" ProgID="Visio.Drawing.15" ShapeID="_x0000_i1031" DrawAspect="Icon" ObjectID="_1693893437" r:id="rId36"/>
+          <o:OLEObject Type="Embed" ProgID="Visio.Drawing.15" ShapeID="_x0000_i1031" DrawAspect="Icon" ObjectID="_1693905022" r:id="rId35"/>
         </w:object>
       </w:r>
       <w:bookmarkStart w:id="32" w:name="_MON_1693655555"/>
@@ -7150,17 +6948,17 @@
       <w:r>
         <w:object w:dxaOrig="1538" w:dyaOrig="993" w14:anchorId="7DBB256A">
           <v:shape id="_x0000_i1032" type="#_x0000_t75" style="width:76.9pt;height:49.65pt" o:ole="">
-            <v:imagedata r:id="rId37" o:title=""/>
+            <v:imagedata r:id="rId36" o:title=""/>
           </v:shape>
-          <o:OLEObject Type="Embed" ProgID="Word.Document.12" ShapeID="_x0000_i1032" DrawAspect="Icon" ObjectID="_1693893438" r:id="rId38">
+          <o:OLEObject Type="Embed" ProgID="Word.Document.12" ShapeID="_x0000_i1032" DrawAspect="Icon" ObjectID="_1693905023" r:id="rId37">
             <o:FieldCodes>\s</o:FieldCodes>
           </o:OLEObject>
         </w:object>
       </w:r>
     </w:p>
     <w:sectPr>
-      <w:headerReference w:type="default" r:id="rId39"/>
-      <w:footerReference w:type="default" r:id="rId40"/>
+      <w:headerReference w:type="default" r:id="rId38"/>
+      <w:footerReference w:type="default" r:id="rId39"/>
       <w:pgSz w:w="11906" w:h="16838"/>
       <w:pgMar w:top="1417" w:right="1417" w:bottom="1417" w:left="1417" w:header="708" w:footer="708" w:gutter="0"/>
       <w:pgNumType w:start="0"/>
@@ -9468,7 +9266,7 @@
     <w:charset w:val="00"/>
     <w:family w:val="roman"/>
     <w:pitch w:val="variable"/>
-    <w:sig w:usb0="E0002AFF" w:usb1="C0007843" w:usb2="00000009" w:usb3="00000000" w:csb0="000001FF" w:csb1="00000000"/>
+    <w:sig w:usb0="E0002EFF" w:usb1="C000785B" w:usb2="00000009" w:usb3="00000000" w:csb0="000001FF" w:csb1="00000000"/>
   </w:font>
   <w:font w:name="Courier New">
     <w:panose1 w:val="02070309020205020404"/>
@@ -9489,14 +9287,14 @@
     <w:charset w:val="00"/>
     <w:family w:val="swiss"/>
     <w:pitch w:val="variable"/>
-    <w:sig w:usb0="E0002AFF" w:usb1="4000ACFF" w:usb2="00000001" w:usb3="00000000" w:csb0="000001FF" w:csb1="00000000"/>
+    <w:sig w:usb0="E4002EFF" w:usb1="C000247B" w:usb2="00000009" w:usb3="00000000" w:csb0="000001FF" w:csb1="00000000"/>
   </w:font>
   <w:font w:name="Calibri Light">
     <w:panose1 w:val="020F0302020204030204"/>
     <w:charset w:val="00"/>
     <w:family w:val="swiss"/>
     <w:pitch w:val="variable"/>
-    <w:sig w:usb0="A0002AEF" w:usb1="4000207B" w:usb2="00000000" w:usb3="00000000" w:csb0="000001FF" w:csb1="00000000"/>
+    <w:sig w:usb0="E4002EFF" w:usb1="C000247B" w:usb2="00000009" w:usb3="00000000" w:csb0="000001FF" w:csb1="00000000"/>
   </w:font>
 </w:fonts>
 </file>
@@ -9530,6 +9328,7 @@
     <w:rsid w:val="00830D8E"/>
     <w:rsid w:val="008549DB"/>
     <w:rsid w:val="00860B33"/>
+    <w:rsid w:val="00875C87"/>
     <w:rsid w:val="00997A1A"/>
     <w:rsid w:val="00BD695E"/>
     <w:rsid w:val="00C12978"/>
@@ -9991,18 +9790,6 @@
     <w:name w:val="EE316563A0154F409A06966EB10AF12B"/>
     <w:rsid w:val="00860B33"/>
   </w:style>
-  <w:style w:type="paragraph" w:customStyle="1" w:styleId="8BC0AC2BEEF544619AD774105D4A7B4D">
-    <w:name w:val="8BC0AC2BEEF544619AD774105D4A7B4D"/>
-    <w:rsid w:val="00E8089C"/>
-  </w:style>
-  <w:style w:type="paragraph" w:customStyle="1" w:styleId="69BA2C660E4141C1989F110C77689A53">
-    <w:name w:val="69BA2C660E4141C1989F110C77689A53"/>
-    <w:rsid w:val="00E8089C"/>
-  </w:style>
-  <w:style w:type="paragraph" w:customStyle="1" w:styleId="83CBD9CF600241959A6A2FAC01F20B64">
-    <w:name w:val="83CBD9CF600241959A6A2FAC01F20B64"/>
-    <w:rsid w:val="00E8089C"/>
-  </w:style>
 </w:styles>
 </file>
 

</xml_diff>